<commit_message>
Updated KNN and started on the report
</commit_message>
<xml_diff>
--- a/TBMI26_Supervised_Report.docx
+++ b/TBMI26_Supervised_Report.docx
@@ -1,10 +1,10 @@
 
 <file path=word/document.xml><?xml version="1.0" encoding="utf-8"?>
-<w:document xmlns:wpc="http://schemas.microsoft.com/office/word/2010/wordprocessingCanvas" xmlns:cx="http://schemas.microsoft.com/office/drawing/2014/chartex" xmlns:cx1="http://schemas.microsoft.com/office/drawing/2015/9/8/chartex" xmlns:mc="http://schemas.openxmlformats.org/markup-compatibility/2006" xmlns:o="urn:schemas-microsoft-com:office:office" xmlns:r="http://schemas.openxmlformats.org/officeDocument/2006/relationships" xmlns:m="http://schemas.openxmlformats.org/officeDocument/2006/math" xmlns:v="urn:schemas-microsoft-com:vml" xmlns:wp14="http://schemas.microsoft.com/office/word/2010/wordprocessingDrawing" xmlns:wp="http://schemas.openxmlformats.org/drawingml/2006/wordprocessingDrawing" xmlns:w10="urn:schemas-microsoft-com:office:word" xmlns:w="http://schemas.openxmlformats.org/wordprocessingml/2006/main" xmlns:w14="http://schemas.microsoft.com/office/word/2010/wordml" xmlns:w15="http://schemas.microsoft.com/office/word/2012/wordml" xmlns:w16se="http://schemas.microsoft.com/office/word/2015/wordml/symex" xmlns:wpg="http://schemas.microsoft.com/office/word/2010/wordprocessingGroup" xmlns:wpi="http://schemas.microsoft.com/office/word/2010/wordprocessingInk" xmlns:wne="http://schemas.microsoft.com/office/word/2006/wordml" xmlns:wps="http://schemas.microsoft.com/office/word/2010/wordprocessingShape" mc:Ignorable="w14 w15 w16se wp14">
+<w:document xmlns:wpc="http://schemas.microsoft.com/office/word/2010/wordprocessingCanvas" xmlns:cx="http://schemas.microsoft.com/office/drawing/2014/chartex" xmlns:cx1="http://schemas.microsoft.com/office/drawing/2015/9/8/chartex" xmlns:cx2="http://schemas.microsoft.com/office/drawing/2015/10/21/chartex" xmlns:cx3="http://schemas.microsoft.com/office/drawing/2016/5/9/chartex" xmlns:cx4="http://schemas.microsoft.com/office/drawing/2016/5/10/chartex" xmlns:cx5="http://schemas.microsoft.com/office/drawing/2016/5/11/chartex" xmlns:cx6="http://schemas.microsoft.com/office/drawing/2016/5/12/chartex" xmlns:cx7="http://schemas.microsoft.com/office/drawing/2016/5/13/chartex" xmlns:cx8="http://schemas.microsoft.com/office/drawing/2016/5/14/chartex" xmlns:mc="http://schemas.openxmlformats.org/markup-compatibility/2006" xmlns:aink="http://schemas.microsoft.com/office/drawing/2016/ink" xmlns:am3d="http://schemas.microsoft.com/office/drawing/2017/model3d" xmlns:o="urn:schemas-microsoft-com:office:office" xmlns:r="http://schemas.openxmlformats.org/officeDocument/2006/relationships" xmlns:m="http://schemas.openxmlformats.org/officeDocument/2006/math" xmlns:v="urn:schemas-microsoft-com:vml" xmlns:wp14="http://schemas.microsoft.com/office/word/2010/wordprocessingDrawing" xmlns:wp="http://schemas.openxmlformats.org/drawingml/2006/wordprocessingDrawing" xmlns:w10="urn:schemas-microsoft-com:office:word" xmlns:w="http://schemas.openxmlformats.org/wordprocessingml/2006/main" xmlns:w14="http://schemas.microsoft.com/office/word/2010/wordml" xmlns:w15="http://schemas.microsoft.com/office/word/2012/wordml" xmlns:w16cex="http://schemas.microsoft.com/office/word/2018/wordml/cex" xmlns:w16cid="http://schemas.microsoft.com/office/word/2016/wordml/cid" xmlns:w16="http://schemas.microsoft.com/office/word/2018/wordml" xmlns:w16se="http://schemas.microsoft.com/office/word/2015/wordml/symex" xmlns:wpg="http://schemas.microsoft.com/office/word/2010/wordprocessingGroup" xmlns:wpi="http://schemas.microsoft.com/office/word/2010/wordprocessingInk" xmlns:wne="http://schemas.microsoft.com/office/word/2006/wordml" xmlns:wps="http://schemas.microsoft.com/office/word/2010/wordprocessingShape" mc:Ignorable="w14 w15 w16se w16cid w16 w16cex wp14">
   <w:body>
     <w:p>
       <w:pPr>
-        <w:pStyle w:val="Title"/>
+        <w:pStyle w:val="Rubrik"/>
         <w:jc w:val="center"/>
         <w:rPr>
           <w:lang w:val="en-US"/>
@@ -111,7 +111,7 @@
           <w:szCs w:val="36"/>
           <w:lang w:val="en-US"/>
         </w:rPr>
-        <w:t>Author/-s:</w:t>
+        <w:t>Fredrik Johansson</w:t>
       </w:r>
     </w:p>
     <w:p>
@@ -179,7 +179,7 @@
     </w:p>
     <w:p>
       <w:pPr>
-        <w:pStyle w:val="ListParagraph"/>
+        <w:pStyle w:val="Liststycke"/>
         <w:numPr>
           <w:ilvl w:val="0"/>
           <w:numId w:val="2"/>
@@ -234,31 +234,100 @@
     </w:p>
     <w:p>
       <w:pPr>
-        <w:pStyle w:val="ListParagraph"/>
-        <w:rPr>
-          <w:b/>
-          <w:lang w:val="en-US"/>
-        </w:rPr>
-      </w:pPr>
-    </w:p>
-    <w:p>
-      <w:pPr>
-        <w:pStyle w:val="ListParagraph"/>
-        <w:rPr>
-          <w:b/>
-          <w:lang w:val="en-US"/>
-        </w:rPr>
-      </w:pPr>
-    </w:p>
-    <w:p>
-      <w:pPr>
-        <w:pStyle w:val="ListParagraph"/>
+        <w:pStyle w:val="Liststycke"/>
+        <w:rPr>
+          <w:bCs/>
+          <w:lang w:val="en-US"/>
+        </w:rPr>
+      </w:pPr>
+      <w:r>
+        <w:rPr>
+          <w:bCs/>
+          <w:lang w:val="en-US"/>
+        </w:rPr>
+        <w:t>The first two datasets consist of data</w:t>
+      </w:r>
+      <w:r>
+        <w:rPr>
+          <w:bCs/>
+          <w:lang w:val="en-US"/>
+        </w:rPr>
+        <w:t xml:space="preserve"> 2D data</w:t>
+      </w:r>
+      <w:r>
+        <w:rPr>
+          <w:bCs/>
+          <w:lang w:val="en-US"/>
+        </w:rPr>
+        <w:t xml:space="preserve"> with two </w:t>
+      </w:r>
+      <w:r>
+        <w:rPr>
+          <w:bCs/>
+          <w:lang w:val="en-US"/>
+        </w:rPr>
+        <w:t>classes</w:t>
+      </w:r>
+      <w:r>
+        <w:rPr>
+          <w:bCs/>
+          <w:lang w:val="en-US"/>
+        </w:rPr>
+        <w:t>. The data in the first dataset form two convex clusters which means that we can use a linear classifier. In the second dataset, the data form</w:t>
+      </w:r>
+      <w:r>
+        <w:rPr>
+          <w:bCs/>
+          <w:lang w:val="en-US"/>
+        </w:rPr>
+        <w:t xml:space="preserve"> one convex and one non-convex cluster. Because we have one non-convex cluster, we must use a non-linear classifier. </w:t>
+      </w:r>
+    </w:p>
+    <w:p>
+      <w:pPr>
+        <w:pStyle w:val="Liststycke"/>
+        <w:rPr>
+          <w:bCs/>
+          <w:lang w:val="en-US"/>
+        </w:rPr>
+      </w:pPr>
+    </w:p>
+    <w:p>
+      <w:pPr>
+        <w:pStyle w:val="Liststycke"/>
+        <w:rPr>
+          <w:bCs/>
+          <w:lang w:val="en-US"/>
+        </w:rPr>
+      </w:pPr>
+      <w:r>
+        <w:rPr>
+          <w:bCs/>
+          <w:lang w:val="en-US"/>
+        </w:rPr>
+        <w:t>The third dataset consist of 2D data with three classes and two of them are non-convex clusters. Therefore, we must use a non-linear classifier. The last dataset consists of 10 classes with 64 features each. With that many features a non-linear classifier is preferable.</w:t>
+      </w:r>
+    </w:p>
+    <w:p>
+      <w:pPr>
+        <w:rPr>
+          <w:b/>
+          <w:lang w:val="en-US"/>
+        </w:rPr>
+      </w:pPr>
+    </w:p>
+    <w:p>
+      <w:pPr>
+        <w:pStyle w:val="Liststycke"/>
         <w:numPr>
           <w:ilvl w:val="0"/>
           <w:numId w:val="2"/>
         </w:numPr>
         <w:rPr>
-          <w:b/>
+          <w:rStyle w:val="Hyperlnk"/>
+          <w:b/>
+          <w:color w:val="auto"/>
+          <w:u w:val="none"/>
           <w:lang w:val="en-US"/>
         </w:rPr>
       </w:pPr>
@@ -272,7 +341,7 @@
       <w:hyperlink r:id="rId5" w:history="1">
         <w:r>
           <w:rPr>
-            <w:rStyle w:val="Hyperlink"/>
+            <w:rStyle w:val="Hyperlnk"/>
             <w:b/>
             <w:lang w:val="en-US"/>
           </w:rPr>
@@ -282,25 +351,67 @@
     </w:p>
     <w:p>
       <w:pPr>
-        <w:pStyle w:val="ListParagraph"/>
-        <w:rPr>
-          <w:b/>
-          <w:lang w:val="en-US"/>
-        </w:rPr>
-      </w:pPr>
-    </w:p>
-    <w:p>
-      <w:pPr>
-        <w:pStyle w:val="ListParagraph"/>
-        <w:rPr>
-          <w:b/>
-          <w:lang w:val="en-US"/>
-        </w:rPr>
-      </w:pPr>
-    </w:p>
-    <w:p>
-      <w:pPr>
-        <w:pStyle w:val="ListParagraph"/>
+        <w:pStyle w:val="Liststycke"/>
+        <w:rPr>
+          <w:b/>
+          <w:lang w:val="en-US"/>
+        </w:rPr>
+      </w:pPr>
+      <w:r>
+        <w:rPr>
+          <w:bCs/>
+          <w:lang w:val="en-US"/>
+        </w:rPr>
+        <w:t xml:space="preserve">When writing numbers on a paper, the edges between the numbers and the paper will consist of a grayscale. By down sampling the grayscale </w:t>
+      </w:r>
+      <w:r>
+        <w:rPr>
+          <w:bCs/>
+          <w:lang w:val="en-US"/>
+        </w:rPr>
+        <w:t>can be</w:t>
+      </w:r>
+      <w:r>
+        <w:rPr>
+          <w:bCs/>
+          <w:lang w:val="en-US"/>
+        </w:rPr>
+        <w:t xml:space="preserve"> removed </w:t>
+      </w:r>
+      <w:r>
+        <w:rPr>
+          <w:bCs/>
+          <w:lang w:val="en-US"/>
+        </w:rPr>
+        <w:t>so the</w:t>
+      </w:r>
+      <w:r>
+        <w:rPr>
+          <w:bCs/>
+          <w:lang w:val="en-US"/>
+        </w:rPr>
+        <w:t xml:space="preserve"> data is reduced to binary, either paper(white) or number(black). </w:t>
+      </w:r>
+      <w:r>
+        <w:rPr>
+          <w:bCs/>
+          <w:lang w:val="en-US"/>
+        </w:rPr>
+        <w:t>Since all the numbers have this grayscale it is not unique for each digit. Therefore, by removing it we achieve a more robust feature representation.</w:t>
+      </w:r>
+    </w:p>
+    <w:p>
+      <w:pPr>
+        <w:pStyle w:val="Liststycke"/>
+        <w:rPr>
+          <w:b/>
+          <w:lang w:val="en-US"/>
+        </w:rPr>
+      </w:pPr>
+    </w:p>
+    <w:p>
+      <w:pPr>
+        <w:pStyle w:val="Liststycke"/>
         <w:numPr>
           <w:ilvl w:val="0"/>
           <w:numId w:val="2"/>
@@ -357,25 +468,38 @@
     </w:p>
     <w:p>
       <w:pPr>
-        <w:pStyle w:val="ListParagraph"/>
-        <w:rPr>
-          <w:b/>
-          <w:lang w:val="en-US"/>
-        </w:rPr>
-      </w:pPr>
-    </w:p>
-    <w:p>
-      <w:pPr>
-        <w:pStyle w:val="ListParagraph"/>
-        <w:rPr>
-          <w:b/>
-          <w:lang w:val="en-US"/>
-        </w:rPr>
-      </w:pPr>
-    </w:p>
-    <w:p>
-      <w:pPr>
-        <w:pStyle w:val="ListParagraph"/>
+        <w:pStyle w:val="Liststycke"/>
+        <w:rPr>
+          <w:bCs/>
+          <w:lang w:val="en-US"/>
+        </w:rPr>
+      </w:pPr>
+      <w:r>
+        <w:rPr>
+          <w:bCs/>
+          <w:lang w:val="en-US"/>
+        </w:rPr>
+        <w:t xml:space="preserve">I iterate through </w:t>
+      </w:r>
+      <w:r>
+        <w:rPr>
+          <w:bCs/>
+          <w:lang w:val="en-US"/>
+        </w:rPr>
+        <w:t>all the datapoints and for each point I calculate the distance to all other points. Then I store the k nearest datapoint indices, and with the indices I check which class I should predict based on the training data. Lastly, the final prediction is based on the class with the most amount of predictions.</w:t>
+      </w:r>
+    </w:p>
+    <w:p>
+      <w:pPr>
+        <w:rPr>
+          <w:b/>
+          <w:lang w:val="en-US"/>
+        </w:rPr>
+      </w:pPr>
+    </w:p>
+    <w:p>
+      <w:pPr>
+        <w:pStyle w:val="Liststycke"/>
         <w:numPr>
           <w:ilvl w:val="0"/>
           <w:numId w:val="2"/>
@@ -439,25 +563,92 @@
     </w:p>
     <w:p>
       <w:pPr>
-        <w:pStyle w:val="ListParagraph"/>
-        <w:rPr>
-          <w:b/>
-          <w:lang w:val="en-US"/>
-        </w:rPr>
-      </w:pPr>
-    </w:p>
-    <w:p>
-      <w:pPr>
-        <w:pStyle w:val="ListParagraph"/>
-        <w:rPr>
-          <w:b/>
-          <w:lang w:val="en-US"/>
-        </w:rPr>
-      </w:pPr>
-    </w:p>
-    <w:p>
-      <w:pPr>
-        <w:pStyle w:val="ListParagraph"/>
+        <w:pStyle w:val="Liststycke"/>
+        <w:rPr>
+          <w:bCs/>
+          <w:lang w:val="en-US"/>
+        </w:rPr>
+      </w:pPr>
+      <w:r>
+        <w:rPr>
+          <w:bCs/>
+          <w:lang w:val="en-US"/>
+        </w:rPr>
+        <w:t xml:space="preserve">I use the </w:t>
+      </w:r>
+      <w:proofErr w:type="spellStart"/>
+      <w:r>
+        <w:rPr>
+          <w:bCs/>
+          <w:lang w:val="en-US"/>
+        </w:rPr>
+        <w:t>matlab</w:t>
+      </w:r>
+      <w:proofErr w:type="spellEnd"/>
+      <w:r>
+        <w:rPr>
+          <w:bCs/>
+          <w:lang w:val="en-US"/>
+        </w:rPr>
+        <w:t xml:space="preserve"> function mode, if it is a tie it returns the class with the smallest number. It may not be the best approach, but it is okay for the performance needed. A better approach would</w:t>
+      </w:r>
+      <w:r>
+        <w:rPr>
+          <w:bCs/>
+          <w:lang w:val="en-US"/>
+        </w:rPr>
+        <w:t xml:space="preserve"> for </w:t>
+      </w:r>
+      <w:r>
+        <w:rPr>
+          <w:bCs/>
+          <w:lang w:val="en-US"/>
+        </w:rPr>
+        <w:t>too</w:t>
+      </w:r>
+      <w:r>
+        <w:rPr>
+          <w:bCs/>
+          <w:lang w:val="en-US"/>
+        </w:rPr>
+        <w:t xml:space="preserve"> </w:t>
+      </w:r>
+      <w:bookmarkStart w:id="0" w:name="_GoBack"/>
+      <w:bookmarkEnd w:id="0"/>
+      <w:r>
+        <w:rPr>
+          <w:bCs/>
+          <w:lang w:val="en-US"/>
+        </w:rPr>
+        <w:t>example</w:t>
+      </w:r>
+      <w:r>
+        <w:rPr>
+          <w:bCs/>
+          <w:lang w:val="en-US"/>
+        </w:rPr>
+        <w:t xml:space="preserve"> </w:t>
+      </w:r>
+      <w:r>
+        <w:rPr>
+          <w:bCs/>
+          <w:lang w:val="en-US"/>
+        </w:rPr>
+        <w:t>be to return the class with the smallest mean distance.</w:t>
+      </w:r>
+    </w:p>
+    <w:p>
+      <w:pPr>
+        <w:pStyle w:val="Liststycke"/>
+        <w:rPr>
+          <w:b/>
+          <w:lang w:val="en-US"/>
+        </w:rPr>
+      </w:pPr>
+    </w:p>
+    <w:p>
+      <w:pPr>
+        <w:pStyle w:val="Liststycke"/>
         <w:numPr>
           <w:ilvl w:val="0"/>
           <w:numId w:val="2"/>
@@ -498,25 +689,25 @@
     </w:p>
     <w:p>
       <w:pPr>
-        <w:pStyle w:val="ListParagraph"/>
-        <w:rPr>
-          <w:b/>
-          <w:lang w:val="en-US"/>
-        </w:rPr>
-      </w:pPr>
-    </w:p>
-    <w:p>
-      <w:pPr>
-        <w:pStyle w:val="ListParagraph"/>
-        <w:rPr>
-          <w:b/>
-          <w:lang w:val="en-US"/>
-        </w:rPr>
-      </w:pPr>
-    </w:p>
-    <w:p>
-      <w:pPr>
-        <w:pStyle w:val="ListParagraph"/>
+        <w:pStyle w:val="Liststycke"/>
+        <w:rPr>
+          <w:b/>
+          <w:lang w:val="en-US"/>
+        </w:rPr>
+      </w:pPr>
+    </w:p>
+    <w:p>
+      <w:pPr>
+        <w:pStyle w:val="Liststycke"/>
+        <w:rPr>
+          <w:b/>
+          <w:lang w:val="en-US"/>
+        </w:rPr>
+      </w:pPr>
+    </w:p>
+    <w:p>
+      <w:pPr>
+        <w:pStyle w:val="Liststycke"/>
         <w:numPr>
           <w:ilvl w:val="0"/>
           <w:numId w:val="2"/>
@@ -559,23 +750,7 @@
           <w:b/>
           <w:lang w:val="en-US"/>
         </w:rPr>
-        <w:t xml:space="preserve">ry of your </w:t>
-      </w:r>
-      <w:proofErr w:type="spellStart"/>
-      <w:r>
-        <w:rPr>
-          <w:b/>
-          <w:lang w:val="en-US"/>
-        </w:rPr>
-        <w:t>backprop</w:t>
-      </w:r>
-      <w:proofErr w:type="spellEnd"/>
-      <w:r>
-        <w:rPr>
-          <w:b/>
-          <w:lang w:val="en-US"/>
-        </w:rPr>
-        <w:t xml:space="preserve"> </w:t>
+        <w:t xml:space="preserve">ry of your backprop </w:t>
       </w:r>
       <w:r>
         <w:rPr>
@@ -601,25 +776,25 @@
     </w:p>
     <w:p>
       <w:pPr>
-        <w:pStyle w:val="ListParagraph"/>
-        <w:rPr>
-          <w:b/>
-          <w:lang w:val="en-US"/>
-        </w:rPr>
-      </w:pPr>
-    </w:p>
-    <w:p>
-      <w:pPr>
-        <w:pStyle w:val="ListParagraph"/>
-        <w:rPr>
-          <w:b/>
-          <w:lang w:val="en-US"/>
-        </w:rPr>
-      </w:pPr>
-    </w:p>
-    <w:p>
-      <w:pPr>
-        <w:pStyle w:val="ListParagraph"/>
+        <w:pStyle w:val="Liststycke"/>
+        <w:rPr>
+          <w:b/>
+          <w:lang w:val="en-US"/>
+        </w:rPr>
+      </w:pPr>
+    </w:p>
+    <w:p>
+      <w:pPr>
+        <w:pStyle w:val="Liststycke"/>
+        <w:rPr>
+          <w:b/>
+          <w:lang w:val="en-US"/>
+        </w:rPr>
+      </w:pPr>
+    </w:p>
+    <w:p>
+      <w:pPr>
+        <w:pStyle w:val="Liststycke"/>
         <w:numPr>
           <w:ilvl w:val="0"/>
           <w:numId w:val="2"/>
@@ -674,25 +849,25 @@
     </w:p>
     <w:p>
       <w:pPr>
-        <w:pStyle w:val="ListParagraph"/>
-        <w:rPr>
-          <w:b/>
-          <w:lang w:val="en-US"/>
-        </w:rPr>
-      </w:pPr>
-    </w:p>
-    <w:p>
-      <w:pPr>
-        <w:pStyle w:val="ListParagraph"/>
-        <w:rPr>
-          <w:b/>
-          <w:lang w:val="en-US"/>
-        </w:rPr>
-      </w:pPr>
-    </w:p>
-    <w:p>
-      <w:pPr>
-        <w:pStyle w:val="ListParagraph"/>
+        <w:pStyle w:val="Liststycke"/>
+        <w:rPr>
+          <w:b/>
+          <w:lang w:val="en-US"/>
+        </w:rPr>
+      </w:pPr>
+    </w:p>
+    <w:p>
+      <w:pPr>
+        <w:pStyle w:val="Liststycke"/>
+        <w:rPr>
+          <w:b/>
+          <w:lang w:val="en-US"/>
+        </w:rPr>
+      </w:pPr>
+    </w:p>
+    <w:p>
+      <w:pPr>
+        <w:pStyle w:val="Liststycke"/>
         <w:numPr>
           <w:ilvl w:val="0"/>
           <w:numId w:val="2"/>
@@ -714,30 +889,14 @@
           <w:b/>
           <w:lang w:val="en-US"/>
         </w:rPr>
-        <w:t xml:space="preserve">r example of a non-generalizable </w:t>
-      </w:r>
-      <w:proofErr w:type="spellStart"/>
-      <w:r>
-        <w:rPr>
-          <w:b/>
-          <w:lang w:val="en-US"/>
-        </w:rPr>
-        <w:t>back</w:t>
-      </w:r>
-      <w:r>
-        <w:rPr>
-          <w:b/>
-          <w:lang w:val="en-US"/>
-        </w:rPr>
-        <w:t>prop</w:t>
-      </w:r>
-      <w:proofErr w:type="spellEnd"/>
-      <w:r>
-        <w:rPr>
-          <w:b/>
-          <w:lang w:val="en-US"/>
-        </w:rPr>
-        <w:t xml:space="preserve"> solution. Explain w</w:t>
+        <w:t>r example of a non-generalizable back</w:t>
+      </w:r>
+      <w:r>
+        <w:rPr>
+          <w:b/>
+          <w:lang w:val="en-US"/>
+        </w:rPr>
+        <w:t>prop solution. Explain w</w:t>
       </w:r>
       <w:r>
         <w:rPr>
@@ -774,7 +933,7 @@
     </w:p>
     <w:p>
       <w:pPr>
-        <w:pStyle w:val="ListParagraph"/>
+        <w:pStyle w:val="Liststycke"/>
         <w:numPr>
           <w:ilvl w:val="0"/>
           <w:numId w:val="2"/>
@@ -789,7 +948,6 @@
           <w:b/>
           <w:lang w:val="en-US"/>
         </w:rPr>
-        <w:lastRenderedPageBreak/>
         <w:t>Give a</w:t>
       </w:r>
       <w:r>
@@ -816,25 +974,25 @@
     </w:p>
     <w:p>
       <w:pPr>
-        <w:pStyle w:val="ListParagraph"/>
-        <w:rPr>
-          <w:b/>
-          <w:lang w:val="en-US"/>
-        </w:rPr>
-      </w:pPr>
-    </w:p>
-    <w:p>
-      <w:pPr>
-        <w:pStyle w:val="ListParagraph"/>
-        <w:rPr>
-          <w:b/>
-          <w:lang w:val="en-US"/>
-        </w:rPr>
-      </w:pPr>
-    </w:p>
-    <w:p>
-      <w:pPr>
-        <w:pStyle w:val="ListParagraph"/>
+        <w:pStyle w:val="Liststycke"/>
+        <w:rPr>
+          <w:b/>
+          <w:lang w:val="en-US"/>
+        </w:rPr>
+      </w:pPr>
+    </w:p>
+    <w:p>
+      <w:pPr>
+        <w:pStyle w:val="Liststycke"/>
+        <w:rPr>
+          <w:b/>
+          <w:lang w:val="en-US"/>
+        </w:rPr>
+      </w:pPr>
+    </w:p>
+    <w:p>
+      <w:pPr>
+        <w:pStyle w:val="Liststycke"/>
         <w:numPr>
           <w:ilvl w:val="0"/>
           <w:numId w:val="2"/>
@@ -881,8 +1039,6 @@
           <w:lang w:val="en-US"/>
         </w:rPr>
       </w:pPr>
-      <w:bookmarkStart w:id="0" w:name="_GoBack"/>
-      <w:bookmarkEnd w:id="0"/>
     </w:p>
     <w:sectPr>
       <w:pgSz w:w="11900" w:h="16840"/>
@@ -895,7 +1051,7 @@
 </file>
 
 <file path=word/numbering.xml><?xml version="1.0" encoding="utf-8"?>
-<w:numbering xmlns:wpc="http://schemas.microsoft.com/office/word/2010/wordprocessingCanvas" xmlns:cx="http://schemas.microsoft.com/office/drawing/2014/chartex" xmlns:cx1="http://schemas.microsoft.com/office/drawing/2015/9/8/chartex" xmlns:mc="http://schemas.openxmlformats.org/markup-compatibility/2006" xmlns:o="urn:schemas-microsoft-com:office:office" xmlns:r="http://schemas.openxmlformats.org/officeDocument/2006/relationships" xmlns:m="http://schemas.openxmlformats.org/officeDocument/2006/math" xmlns:v="urn:schemas-microsoft-com:vml" xmlns:wp14="http://schemas.microsoft.com/office/word/2010/wordprocessingDrawing" xmlns:wp="http://schemas.openxmlformats.org/drawingml/2006/wordprocessingDrawing" xmlns:w10="urn:schemas-microsoft-com:office:word" xmlns:w="http://schemas.openxmlformats.org/wordprocessingml/2006/main" xmlns:w14="http://schemas.microsoft.com/office/word/2010/wordml" xmlns:w15="http://schemas.microsoft.com/office/word/2012/wordml" xmlns:w16se="http://schemas.microsoft.com/office/word/2015/wordml/symex" xmlns:wpg="http://schemas.microsoft.com/office/word/2010/wordprocessingGroup" xmlns:wpi="http://schemas.microsoft.com/office/word/2010/wordprocessingInk" xmlns:wne="http://schemas.microsoft.com/office/word/2006/wordml" xmlns:wps="http://schemas.microsoft.com/office/word/2010/wordprocessingShape" mc:Ignorable="w14 w15 w16se wp14">
+<w:numbering xmlns:wpc="http://schemas.microsoft.com/office/word/2010/wordprocessingCanvas" xmlns:cx="http://schemas.microsoft.com/office/drawing/2014/chartex" xmlns:cx1="http://schemas.microsoft.com/office/drawing/2015/9/8/chartex" xmlns:cx2="http://schemas.microsoft.com/office/drawing/2015/10/21/chartex" xmlns:cx3="http://schemas.microsoft.com/office/drawing/2016/5/9/chartex" xmlns:cx4="http://schemas.microsoft.com/office/drawing/2016/5/10/chartex" xmlns:cx5="http://schemas.microsoft.com/office/drawing/2016/5/11/chartex" xmlns:cx6="http://schemas.microsoft.com/office/drawing/2016/5/12/chartex" xmlns:cx7="http://schemas.microsoft.com/office/drawing/2016/5/13/chartex" xmlns:cx8="http://schemas.microsoft.com/office/drawing/2016/5/14/chartex" xmlns:mc="http://schemas.openxmlformats.org/markup-compatibility/2006" xmlns:aink="http://schemas.microsoft.com/office/drawing/2016/ink" xmlns:am3d="http://schemas.microsoft.com/office/drawing/2017/model3d" xmlns:o="urn:schemas-microsoft-com:office:office" xmlns:r="http://schemas.openxmlformats.org/officeDocument/2006/relationships" xmlns:m="http://schemas.openxmlformats.org/officeDocument/2006/math" xmlns:v="urn:schemas-microsoft-com:vml" xmlns:wp14="http://schemas.microsoft.com/office/word/2010/wordprocessingDrawing" xmlns:wp="http://schemas.openxmlformats.org/drawingml/2006/wordprocessingDrawing" xmlns:w10="urn:schemas-microsoft-com:office:word" xmlns:w="http://schemas.openxmlformats.org/wordprocessingml/2006/main" xmlns:w14="http://schemas.microsoft.com/office/word/2010/wordml" xmlns:w15="http://schemas.microsoft.com/office/word/2012/wordml" xmlns:w16cex="http://schemas.microsoft.com/office/word/2018/wordml/cex" xmlns:w16cid="http://schemas.microsoft.com/office/word/2016/wordml/cid" xmlns:w16="http://schemas.microsoft.com/office/word/2018/wordml" xmlns:w16se="http://schemas.microsoft.com/office/word/2015/wordml/symex" xmlns:wpg="http://schemas.microsoft.com/office/word/2010/wordprocessingGroup" xmlns:wpi="http://schemas.microsoft.com/office/word/2010/wordprocessingInk" xmlns:wne="http://schemas.microsoft.com/office/word/2006/wordml" xmlns:wps="http://schemas.microsoft.com/office/word/2010/wordprocessingShape" mc:Ignorable="w14 w15 w16se w16cid w16 w16cex wp14">
   <w:abstractNum w:abstractNumId="0" w15:restartNumberingAfterBreak="0">
     <w:nsid w:val="268A22EE"/>
     <w:multiLevelType w:val="hybridMultilevel"/>
@@ -1132,7 +1288,7 @@
 </file>
 
 <file path=word/styles.xml><?xml version="1.0" encoding="utf-8"?>
-<w:styles xmlns:mc="http://schemas.openxmlformats.org/markup-compatibility/2006" xmlns:r="http://schemas.openxmlformats.org/officeDocument/2006/relationships" xmlns:w="http://schemas.openxmlformats.org/wordprocessingml/2006/main" xmlns:w14="http://schemas.microsoft.com/office/word/2010/wordml" xmlns:w15="http://schemas.microsoft.com/office/word/2012/wordml" xmlns:w16se="http://schemas.microsoft.com/office/word/2015/wordml/symex" mc:Ignorable="w14 w15 w16se">
+<w:styles xmlns:mc="http://schemas.openxmlformats.org/markup-compatibility/2006" xmlns:r="http://schemas.openxmlformats.org/officeDocument/2006/relationships" xmlns:w="http://schemas.openxmlformats.org/wordprocessingml/2006/main" xmlns:w14="http://schemas.microsoft.com/office/word/2010/wordml" xmlns:w15="http://schemas.microsoft.com/office/word/2012/wordml" xmlns:w16cex="http://schemas.microsoft.com/office/word/2018/wordml/cex" xmlns:w16cid="http://schemas.microsoft.com/office/word/2016/wordml/cid" xmlns:w16="http://schemas.microsoft.com/office/word/2018/wordml" xmlns:w16se="http://schemas.microsoft.com/office/word/2015/wordml/symex" mc:Ignorable="w14 w15 w16se w16cid w16 w16cex">
   <w:docDefaults>
     <w:rPrDefault>
       <w:rPr>
@@ -1144,7 +1300,7 @@
     </w:rPrDefault>
     <w:pPrDefault/>
   </w:docDefaults>
-  <w:latentStyles w:defLockedState="0" w:defUIPriority="99" w:defSemiHidden="0" w:defUnhideWhenUsed="0" w:defQFormat="0" w:count="371">
+  <w:latentStyles w:defLockedState="0" w:defUIPriority="99" w:defSemiHidden="0" w:defUnhideWhenUsed="0" w:defQFormat="0" w:count="376">
     <w:lsdException w:name="Normal" w:uiPriority="0" w:qFormat="1"/>
     <w:lsdException w:name="heading 1" w:uiPriority="9" w:qFormat="1"/>
     <w:lsdException w:name="heading 2" w:semiHidden="1" w:uiPriority="9" w:unhideWhenUsed="1" w:qFormat="1"/>
@@ -1250,7 +1406,6 @@
     <w:lsdException w:name="HTML Sample" w:semiHidden="1" w:unhideWhenUsed="1"/>
     <w:lsdException w:name="HTML Typewriter" w:semiHidden="1" w:unhideWhenUsed="1"/>
     <w:lsdException w:name="HTML Variable" w:semiHidden="1" w:unhideWhenUsed="1"/>
-    <w:lsdException w:name="Normal Table" w:semiHidden="1" w:unhideWhenUsed="1"/>
     <w:lsdException w:name="annotation subject" w:semiHidden="1" w:unhideWhenUsed="1"/>
     <w:lsdException w:name="No List" w:semiHidden="1" w:unhideWhenUsed="1"/>
     <w:lsdException w:name="Outline List 1" w:semiHidden="1" w:unhideWhenUsed="1"/>
@@ -1293,11 +1448,8 @@
     <w:lsdException w:name="Table Contemporary" w:semiHidden="1" w:unhideWhenUsed="1"/>
     <w:lsdException w:name="Table Elegant" w:semiHidden="1" w:unhideWhenUsed="1"/>
     <w:lsdException w:name="Table Professional" w:semiHidden="1" w:unhideWhenUsed="1"/>
-    <w:lsdException w:name="Table Subtle 1" w:semiHidden="1" w:unhideWhenUsed="1"/>
     <w:lsdException w:name="Table Subtle 2" w:semiHidden="1" w:unhideWhenUsed="1"/>
     <w:lsdException w:name="Table Web 1" w:semiHidden="1" w:unhideWhenUsed="1"/>
-    <w:lsdException w:name="Table Web 2" w:semiHidden="1" w:unhideWhenUsed="1"/>
-    <w:lsdException w:name="Table Web 3" w:semiHidden="1" w:unhideWhenUsed="1"/>
     <w:lsdException w:name="Balloon Text" w:semiHidden="1" w:unhideWhenUsed="1"/>
     <w:lsdException w:name="Table Grid" w:uiPriority="59"/>
     <w:lsdException w:name="Table Theme" w:semiHidden="1" w:unhideWhenUsed="1"/>
@@ -1507,6 +1659,11 @@
     <w:lsdException w:name="List Table 5 Dark Accent 6" w:uiPriority="50"/>
     <w:lsdException w:name="List Table 6 Colorful Accent 6" w:uiPriority="51"/>
     <w:lsdException w:name="List Table 7 Colorful Accent 6" w:uiPriority="52"/>
+    <w:lsdException w:name="Mention" w:semiHidden="1" w:unhideWhenUsed="1"/>
+    <w:lsdException w:name="Smart Hyperlink" w:semiHidden="1" w:unhideWhenUsed="1"/>
+    <w:lsdException w:name="Hashtag" w:semiHidden="1" w:unhideWhenUsed="1"/>
+    <w:lsdException w:name="Unresolved Mention" w:semiHidden="1" w:unhideWhenUsed="1"/>
+    <w:lsdException w:name="Smart Link" w:semiHidden="1" w:unhideWhenUsed="1"/>
   </w:latentStyles>
   <w:style w:type="paragraph" w:default="1" w:styleId="Normal">
     <w:name w:val="Normal"/>
@@ -1517,11 +1674,11 @@
       <w:sz w:val="22"/>
     </w:rPr>
   </w:style>
-  <w:style w:type="paragraph" w:styleId="Heading1">
+  <w:style w:type="paragraph" w:styleId="Rubrik1">
     <w:name w:val="heading 1"/>
     <w:basedOn w:val="Normal"/>
     <w:next w:val="Normal"/>
-    <w:link w:val="Heading1Char"/>
+    <w:link w:val="Rubrik1Char"/>
     <w:uiPriority w:val="9"/>
     <w:qFormat/>
     <w:rsid w:val="009D7742"/>
@@ -1540,13 +1697,13 @@
       <w:szCs w:val="32"/>
     </w:rPr>
   </w:style>
-  <w:style w:type="character" w:default="1" w:styleId="DefaultParagraphFont">
+  <w:style w:type="character" w:default="1" w:styleId="Standardstycketeckensnitt">
     <w:name w:val="Default Paragraph Font"/>
     <w:uiPriority w:val="1"/>
     <w:semiHidden/>
     <w:unhideWhenUsed/>
   </w:style>
-  <w:style w:type="table" w:default="1" w:styleId="TableNormal">
+  <w:style w:type="table" w:default="1" w:styleId="Normaltabell">
     <w:name w:val="Normal Table"/>
     <w:uiPriority w:val="99"/>
     <w:semiHidden/>
@@ -1561,16 +1718,16 @@
       </w:tblCellMar>
     </w:tblPr>
   </w:style>
-  <w:style w:type="numbering" w:default="1" w:styleId="NoList">
+  <w:style w:type="numbering" w:default="1" w:styleId="Ingenlista">
     <w:name w:val="No List"/>
     <w:uiPriority w:val="99"/>
     <w:semiHidden/>
     <w:unhideWhenUsed/>
   </w:style>
-  <w:style w:type="character" w:customStyle="1" w:styleId="Heading1Char">
-    <w:name w:val="Heading 1 Char"/>
-    <w:basedOn w:val="DefaultParagraphFont"/>
-    <w:link w:val="Heading1"/>
+  <w:style w:type="character" w:customStyle="1" w:styleId="Rubrik1Char">
+    <w:name w:val="Rubrik 1 Char"/>
+    <w:basedOn w:val="Standardstycketeckensnitt"/>
+    <w:link w:val="Rubrik1"/>
     <w:uiPriority w:val="9"/>
     <w:rsid w:val="009D7742"/>
     <w:rPr>
@@ -1582,11 +1739,11 @@
       <w:szCs w:val="32"/>
     </w:rPr>
   </w:style>
-  <w:style w:type="paragraph" w:styleId="Title">
+  <w:style w:type="paragraph" w:styleId="Rubrik">
     <w:name w:val="Title"/>
     <w:basedOn w:val="Normal"/>
     <w:next w:val="Normal"/>
-    <w:link w:val="TitleChar"/>
+    <w:link w:val="RubrikChar"/>
     <w:uiPriority w:val="10"/>
     <w:qFormat/>
     <w:rsid w:val="006E6457"/>
@@ -1606,10 +1763,10 @@
       <w:szCs w:val="52"/>
     </w:rPr>
   </w:style>
-  <w:style w:type="character" w:customStyle="1" w:styleId="TitleChar">
-    <w:name w:val="Title Char"/>
-    <w:basedOn w:val="DefaultParagraphFont"/>
-    <w:link w:val="Title"/>
+  <w:style w:type="character" w:customStyle="1" w:styleId="RubrikChar">
+    <w:name w:val="Rubrik Char"/>
+    <w:basedOn w:val="Standardstycketeckensnitt"/>
+    <w:link w:val="Rubrik"/>
     <w:uiPriority w:val="10"/>
     <w:rsid w:val="006E6457"/>
     <w:rPr>
@@ -1621,7 +1778,7 @@
       <w:szCs w:val="52"/>
     </w:rPr>
   </w:style>
-  <w:style w:type="paragraph" w:styleId="ListParagraph">
+  <w:style w:type="paragraph" w:styleId="Liststycke">
     <w:name w:val="List Paragraph"/>
     <w:basedOn w:val="Normal"/>
     <w:uiPriority w:val="34"/>
@@ -1632,14 +1789,26 @@
       <w:contextualSpacing/>
     </w:pPr>
   </w:style>
-  <w:style w:type="character" w:styleId="Hyperlink">
+  <w:style w:type="character" w:styleId="Hyperlnk">
     <w:name w:val="Hyperlink"/>
-    <w:basedOn w:val="DefaultParagraphFont"/>
+    <w:basedOn w:val="Standardstycketeckensnitt"/>
     <w:uiPriority w:val="99"/>
     <w:unhideWhenUsed/>
     <w:rsid w:val="00891133"/>
     <w:rPr>
       <w:color w:val="0000FF" w:themeColor="hyperlink"/>
+      <w:u w:val="single"/>
+    </w:rPr>
+  </w:style>
+  <w:style w:type="character" w:styleId="AnvndHyperlnk">
+    <w:name w:val="FollowedHyperlink"/>
+    <w:basedOn w:val="Standardstycketeckensnitt"/>
+    <w:uiPriority w:val="99"/>
+    <w:semiHidden/>
+    <w:unhideWhenUsed/>
+    <w:rsid w:val="00FE5D71"/>
+    <w:rPr>
+      <w:color w:val="800080" w:themeColor="followedHyperlink"/>
       <w:u w:val="single"/>
     </w:rPr>
   </w:style>

</xml_diff>

<commit_message>
Final update to multi-layer and added crossval to KNN
</commit_message>
<xml_diff>
--- a/TBMI26_Supervised_Report.docx
+++ b/TBMI26_Supervised_Report.docx
@@ -447,23 +447,7 @@
           <w:b/>
           <w:lang w:val="en-US"/>
         </w:rPr>
-        <w:t xml:space="preserve">ry of how you implemented the </w:t>
-      </w:r>
-      <w:proofErr w:type="spellStart"/>
-      <w:r>
-        <w:rPr>
-          <w:b/>
-          <w:lang w:val="en-US"/>
-        </w:rPr>
-        <w:t>kNN</w:t>
-      </w:r>
-      <w:proofErr w:type="spellEnd"/>
-      <w:r>
-        <w:rPr>
-          <w:b/>
-          <w:lang w:val="en-US"/>
-        </w:rPr>
-        <w:t xml:space="preserve"> algorithm.  </w:t>
+        <w:t xml:space="preserve">ry of how you implemented the kNN algorithm.  </w:t>
       </w:r>
     </w:p>
     <w:p>
@@ -514,23 +498,7 @@
           <w:b/>
           <w:lang w:val="en-US"/>
         </w:rPr>
-        <w:t xml:space="preserve">Explain how you handle draws in </w:t>
-      </w:r>
-      <w:proofErr w:type="spellStart"/>
-      <w:r>
-        <w:rPr>
-          <w:b/>
-          <w:lang w:val="en-US"/>
-        </w:rPr>
-        <w:t>kNN</w:t>
-      </w:r>
-      <w:proofErr w:type="spellEnd"/>
-      <w:r>
-        <w:rPr>
-          <w:b/>
-          <w:lang w:val="en-US"/>
-        </w:rPr>
-        <w:t>, e.g. with two classes</w:t>
+        <w:t>Explain how you handle draws in kNN, e.g. with two classes</w:t>
       </w:r>
       <w:r>
         <w:rPr>
@@ -588,16 +556,7 @@
           <w:bCs/>
           <w:lang w:val="en-US"/>
         </w:rPr>
-        <w:t xml:space="preserve"> </w:t>
-      </w:r>
-      <w:bookmarkStart w:id="0" w:name="_GoBack"/>
-      <w:bookmarkEnd w:id="0"/>
-      <w:r>
-        <w:rPr>
-          <w:bCs/>
-          <w:lang w:val="en-US"/>
-        </w:rPr>
-        <w:t>function mode, if it is a tie it returns the class with the smallest number. It may not be the best approach, but it is okay for the performance needed. A better approach would</w:t>
+        <w:t xml:space="preserve"> function mode, if it is a tie it returns the class with the smallest number. It may not be the best approach, but it is okay for the performance needed. A better approach would</w:t>
       </w:r>
       <w:r>
         <w:rPr>
@@ -689,6 +648,855 @@
       <w:pPr>
         <w:pStyle w:val="Liststycke"/>
         <w:rPr>
+          <w:bCs/>
+          <w:lang w:val="en-US"/>
+        </w:rPr>
+      </w:pPr>
+      <w:r>
+        <w:rPr>
+          <w:bCs/>
+          <w:lang w:val="en-US"/>
+        </w:rPr>
+        <w:lastRenderedPageBreak/>
+        <w:t>I</w:t>
+      </w:r>
+      <w:r>
+        <w:rPr>
+          <w:bCs/>
+          <w:lang w:val="en-US"/>
+        </w:rPr>
+        <w:t xml:space="preserve"> split the data into three subsets, and I calculate the accuracy</w:t>
+      </w:r>
+      <w:r>
+        <w:rPr>
+          <w:bCs/>
+          <w:lang w:val="en-US"/>
+        </w:rPr>
+        <w:t xml:space="preserve"> </w:t>
+      </w:r>
+      <w:r>
+        <w:rPr>
+          <w:bCs/>
+          <w:lang w:val="en-US"/>
+        </w:rPr>
+        <w:t>with c</w:t>
+      </w:r>
+      <w:r>
+        <w:rPr>
+          <w:bCs/>
+          <w:lang w:val="en-US"/>
+        </w:rPr>
+        <w:t>ross validation in a loop</w:t>
+      </w:r>
+      <w:r>
+        <w:rPr>
+          <w:bCs/>
+          <w:lang w:val="en-US"/>
+        </w:rPr>
+        <w:t>.</w:t>
+      </w:r>
+      <w:r>
+        <w:rPr>
+          <w:bCs/>
+          <w:lang w:val="en-US"/>
+        </w:rPr>
+        <w:t xml:space="preserve"> </w:t>
+      </w:r>
+      <w:r>
+        <w:rPr>
+          <w:bCs/>
+          <w:lang w:val="en-US"/>
+        </w:rPr>
+        <w:t xml:space="preserve">The loop iterates </w:t>
+      </w:r>
+      <w:r>
+        <w:rPr>
+          <w:bCs/>
+          <w:lang w:val="en-US"/>
+        </w:rPr>
+        <w:t>nine</w:t>
+      </w:r>
+      <w:r>
+        <w:rPr>
+          <w:bCs/>
+          <w:lang w:val="en-US"/>
+        </w:rPr>
+        <w:t xml:space="preserve"> </w:t>
+      </w:r>
+      <w:r>
+        <w:rPr>
+          <w:bCs/>
+          <w:lang w:val="en-US"/>
+        </w:rPr>
+        <w:t xml:space="preserve">times and k is </w:t>
+      </w:r>
+      <w:r>
+        <w:rPr>
+          <w:bCs/>
+          <w:lang w:val="en-US"/>
+        </w:rPr>
+        <w:t>increment</w:t>
+      </w:r>
+      <w:r>
+        <w:rPr>
+          <w:bCs/>
+          <w:lang w:val="en-US"/>
+        </w:rPr>
+        <w:t xml:space="preserve">ed </w:t>
+      </w:r>
+      <w:r>
+        <w:rPr>
+          <w:bCs/>
+          <w:lang w:val="en-US"/>
+        </w:rPr>
+        <w:t xml:space="preserve">by one </w:t>
+      </w:r>
+      <w:r>
+        <w:rPr>
+          <w:bCs/>
+          <w:lang w:val="en-US"/>
+        </w:rPr>
+        <w:t xml:space="preserve">for each </w:t>
+      </w:r>
+      <w:r>
+        <w:rPr>
+          <w:bCs/>
+          <w:lang w:val="en-US"/>
+        </w:rPr>
+        <w:t>iteration</w:t>
+      </w:r>
+      <w:r>
+        <w:rPr>
+          <w:bCs/>
+          <w:lang w:val="en-US"/>
+        </w:rPr>
+        <w:t>.</w:t>
+      </w:r>
+      <w:r>
+        <w:rPr>
+          <w:bCs/>
+          <w:lang w:val="en-US"/>
+        </w:rPr>
+        <w:t xml:space="preserve"> This means that the algorithm is tested for </w:t>
+      </w:r>
+      <w:r>
+        <w:rPr>
+          <w:bCs/>
+          <w:lang w:val="en-US"/>
+        </w:rPr>
+        <w:t>nine</w:t>
+      </w:r>
+      <w:r>
+        <w:rPr>
+          <w:bCs/>
+          <w:lang w:val="en-US"/>
+        </w:rPr>
+        <w:t xml:space="preserve"> different k values.</w:t>
+      </w:r>
+    </w:p>
+    <w:p>
+      <w:pPr>
+        <w:pStyle w:val="Liststycke"/>
+        <w:rPr>
+          <w:bCs/>
+          <w:lang w:val="en-US"/>
+        </w:rPr>
+      </w:pPr>
+    </w:p>
+    <w:p>
+      <w:pPr>
+        <w:pStyle w:val="Liststycke"/>
+        <w:rPr>
+          <w:bCs/>
+          <w:lang w:val="en-US"/>
+        </w:rPr>
+      </w:pPr>
+      <w:r>
+        <w:rPr>
+          <w:bCs/>
+          <w:lang w:val="en-US"/>
+        </w:rPr>
+        <w:t>Dataset 1:</w:t>
+      </w:r>
+    </w:p>
+    <w:p>
+      <w:pPr>
+        <w:pStyle w:val="Liststycke"/>
+        <w:rPr>
+          <w:bCs/>
+          <w:lang w:val="en-US"/>
+        </w:rPr>
+      </w:pPr>
+      <w:r>
+        <w:rPr>
+          <w:bCs/>
+          <w:lang w:val="en-US"/>
+        </w:rPr>
+        <w:t xml:space="preserve">k = </w:t>
+      </w:r>
+      <w:r>
+        <w:rPr>
+          <w:bCs/>
+          <w:lang w:val="en-US"/>
+        </w:rPr>
+        <w:t>5</w:t>
+      </w:r>
+    </w:p>
+    <w:p>
+      <w:pPr>
+        <w:pStyle w:val="Liststycke"/>
+        <w:rPr>
+          <w:bCs/>
+          <w:lang w:val="en-US"/>
+        </w:rPr>
+      </w:pPr>
+      <w:r>
+        <w:rPr>
+          <w:bCs/>
+          <w:lang w:val="en-US"/>
+        </w:rPr>
+        <w:t xml:space="preserve">Average </w:t>
+      </w:r>
+      <w:r>
+        <w:rPr>
+          <w:bCs/>
+          <w:lang w:val="en-US"/>
+        </w:rPr>
+        <w:t>accuracy = 99.</w:t>
+      </w:r>
+      <w:r>
+        <w:rPr>
+          <w:bCs/>
+          <w:lang w:val="en-US"/>
+        </w:rPr>
+        <w:t>8</w:t>
+      </w:r>
+      <w:r>
+        <w:rPr>
+          <w:bCs/>
+          <w:lang w:val="en-US"/>
+        </w:rPr>
+        <w:t>3%</w:t>
+      </w:r>
+    </w:p>
+    <w:p>
+      <w:pPr>
+        <w:pStyle w:val="Liststycke"/>
+        <w:rPr>
+          <w:bCs/>
+          <w:lang w:val="en-US"/>
+        </w:rPr>
+      </w:pPr>
+      <w:r>
+        <w:rPr>
+          <w:bCs/>
+          <w:noProof/>
+          <w:lang w:val="en-US"/>
+        </w:rPr>
+        <w:lastRenderedPageBreak/>
+        <w:drawing>
+          <wp:inline distT="0" distB="0" distL="0" distR="0" wp14:anchorId="6EAAF458" wp14:editId="730E0E14">
+            <wp:extent cx="5333559" cy="3998645"/>
+            <wp:effectExtent l="0" t="0" r="635" b="1905"/>
+            <wp:docPr id="5" name="Bildobjekt 5" descr="En bild som visar text&#10;&#10;Automatiskt genererad beskrivning"/>
+            <wp:cNvGraphicFramePr>
+              <a:graphicFrameLocks xmlns:a="http://schemas.openxmlformats.org/drawingml/2006/main" noChangeAspect="1"/>
+            </wp:cNvGraphicFramePr>
+            <a:graphic xmlns:a="http://schemas.openxmlformats.org/drawingml/2006/main">
+              <a:graphicData uri="http://schemas.openxmlformats.org/drawingml/2006/picture">
+                <pic:pic xmlns:pic="http://schemas.openxmlformats.org/drawingml/2006/picture">
+                  <pic:nvPicPr>
+                    <pic:cNvPr id="5" name="d1test.png"/>
+                    <pic:cNvPicPr/>
+                  </pic:nvPicPr>
+                  <pic:blipFill>
+                    <a:blip r:embed="rId6"/>
+                    <a:stretch>
+                      <a:fillRect/>
+                    </a:stretch>
+                  </pic:blipFill>
+                  <pic:spPr>
+                    <a:xfrm>
+                      <a:off x="0" y="0"/>
+                      <a:ext cx="5333559" cy="3998645"/>
+                    </a:xfrm>
+                    <a:prstGeom prst="rect">
+                      <a:avLst/>
+                    </a:prstGeom>
+                  </pic:spPr>
+                </pic:pic>
+              </a:graphicData>
+            </a:graphic>
+          </wp:inline>
+        </w:drawing>
+      </w:r>
+      <w:r>
+        <w:rPr>
+          <w:bCs/>
+          <w:noProof/>
+          <w:lang w:val="en-US"/>
+        </w:rPr>
+        <w:drawing>
+          <wp:inline distT="0" distB="0" distL="0" distR="0" wp14:anchorId="08976120" wp14:editId="09B67F9D">
+            <wp:extent cx="5333559" cy="3998645"/>
+            <wp:effectExtent l="0" t="0" r="635" b="1905"/>
+            <wp:docPr id="6" name="Bildobjekt 6" descr="En bild som visar text, karta&#10;&#10;Automatiskt genererad beskrivning"/>
+            <wp:cNvGraphicFramePr>
+              <a:graphicFrameLocks xmlns:a="http://schemas.openxmlformats.org/drawingml/2006/main" noChangeAspect="1"/>
+            </wp:cNvGraphicFramePr>
+            <a:graphic xmlns:a="http://schemas.openxmlformats.org/drawingml/2006/main">
+              <a:graphicData uri="http://schemas.openxmlformats.org/drawingml/2006/picture">
+                <pic:pic xmlns:pic="http://schemas.openxmlformats.org/drawingml/2006/picture">
+                  <pic:nvPicPr>
+                    <pic:cNvPr id="6" name="d1train.png"/>
+                    <pic:cNvPicPr/>
+                  </pic:nvPicPr>
+                  <pic:blipFill>
+                    <a:blip r:embed="rId7"/>
+                    <a:stretch>
+                      <a:fillRect/>
+                    </a:stretch>
+                  </pic:blipFill>
+                  <pic:spPr>
+                    <a:xfrm>
+                      <a:off x="0" y="0"/>
+                      <a:ext cx="5333559" cy="3998645"/>
+                    </a:xfrm>
+                    <a:prstGeom prst="rect">
+                      <a:avLst/>
+                    </a:prstGeom>
+                  </pic:spPr>
+                </pic:pic>
+              </a:graphicData>
+            </a:graphic>
+          </wp:inline>
+        </w:drawing>
+      </w:r>
+    </w:p>
+    <w:p>
+      <w:pPr>
+        <w:pStyle w:val="Liststycke"/>
+        <w:rPr>
+          <w:bCs/>
+          <w:lang w:val="en-US"/>
+        </w:rPr>
+      </w:pPr>
+    </w:p>
+    <w:p>
+      <w:pPr>
+        <w:pStyle w:val="Liststycke"/>
+        <w:rPr>
+          <w:bCs/>
+          <w:lang w:val="en-US"/>
+        </w:rPr>
+      </w:pPr>
+    </w:p>
+    <w:p>
+      <w:pPr>
+        <w:pStyle w:val="Liststycke"/>
+        <w:rPr>
+          <w:bCs/>
+          <w:lang w:val="en-US"/>
+        </w:rPr>
+      </w:pPr>
+      <w:r>
+        <w:rPr>
+          <w:bCs/>
+          <w:lang w:val="en-US"/>
+        </w:rPr>
+        <w:t xml:space="preserve">Dataset </w:t>
+      </w:r>
+      <w:r>
+        <w:rPr>
+          <w:bCs/>
+          <w:lang w:val="en-US"/>
+        </w:rPr>
+        <w:t>2</w:t>
+      </w:r>
+      <w:r>
+        <w:rPr>
+          <w:bCs/>
+          <w:lang w:val="en-US"/>
+        </w:rPr>
+        <w:t>:</w:t>
+      </w:r>
+    </w:p>
+    <w:p>
+      <w:pPr>
+        <w:pStyle w:val="Liststycke"/>
+        <w:rPr>
+          <w:bCs/>
+          <w:lang w:val="en-US"/>
+        </w:rPr>
+      </w:pPr>
+      <w:r>
+        <w:rPr>
+          <w:bCs/>
+          <w:lang w:val="en-US"/>
+        </w:rPr>
+        <w:t xml:space="preserve">k = </w:t>
+      </w:r>
+      <w:r>
+        <w:rPr>
+          <w:bCs/>
+          <w:lang w:val="en-US"/>
+        </w:rPr>
+        <w:t>1</w:t>
+      </w:r>
+    </w:p>
+    <w:p>
+      <w:pPr>
+        <w:pStyle w:val="Liststycke"/>
+        <w:rPr>
+          <w:bCs/>
+          <w:lang w:val="en-US"/>
+        </w:rPr>
+      </w:pPr>
+      <w:r>
+        <w:rPr>
+          <w:bCs/>
+          <w:lang w:val="en-US"/>
+        </w:rPr>
+        <w:t xml:space="preserve">Average </w:t>
+      </w:r>
+      <w:r>
+        <w:rPr>
+          <w:bCs/>
+          <w:lang w:val="en-US"/>
+        </w:rPr>
+        <w:t xml:space="preserve">accuracy = </w:t>
+      </w:r>
+      <w:r>
+        <w:rPr>
+          <w:bCs/>
+          <w:lang w:val="en-US"/>
+        </w:rPr>
+        <w:t>100</w:t>
+      </w:r>
+      <w:r>
+        <w:rPr>
+          <w:bCs/>
+          <w:lang w:val="en-US"/>
+        </w:rPr>
+        <w:t>%</w:t>
+      </w:r>
+    </w:p>
+    <w:p>
+      <w:pPr>
+        <w:pStyle w:val="Liststycke"/>
+        <w:rPr>
+          <w:bCs/>
+          <w:lang w:val="en-US"/>
+        </w:rPr>
+      </w:pPr>
+      <w:r>
+        <w:rPr>
+          <w:bCs/>
+          <w:noProof/>
+          <w:lang w:val="en-US"/>
+        </w:rPr>
+        <w:lastRenderedPageBreak/>
+        <w:drawing>
+          <wp:inline distT="0" distB="0" distL="0" distR="0" wp14:anchorId="7BF43327" wp14:editId="53224007">
+            <wp:extent cx="5333559" cy="3998645"/>
+            <wp:effectExtent l="0" t="0" r="635" b="1905"/>
+            <wp:docPr id="9" name="Bildobjekt 9" descr="En bild som visar text, karta&#10;&#10;Automatiskt genererad beskrivning"/>
+            <wp:cNvGraphicFramePr>
+              <a:graphicFrameLocks xmlns:a="http://schemas.openxmlformats.org/drawingml/2006/main" noChangeAspect="1"/>
+            </wp:cNvGraphicFramePr>
+            <a:graphic xmlns:a="http://schemas.openxmlformats.org/drawingml/2006/main">
+              <a:graphicData uri="http://schemas.openxmlformats.org/drawingml/2006/picture">
+                <pic:pic xmlns:pic="http://schemas.openxmlformats.org/drawingml/2006/picture">
+                  <pic:nvPicPr>
+                    <pic:cNvPr id="9" name="d2test.png"/>
+                    <pic:cNvPicPr/>
+                  </pic:nvPicPr>
+                  <pic:blipFill>
+                    <a:blip r:embed="rId8"/>
+                    <a:stretch>
+                      <a:fillRect/>
+                    </a:stretch>
+                  </pic:blipFill>
+                  <pic:spPr>
+                    <a:xfrm>
+                      <a:off x="0" y="0"/>
+                      <a:ext cx="5333559" cy="3998645"/>
+                    </a:xfrm>
+                    <a:prstGeom prst="rect">
+                      <a:avLst/>
+                    </a:prstGeom>
+                  </pic:spPr>
+                </pic:pic>
+              </a:graphicData>
+            </a:graphic>
+          </wp:inline>
+        </w:drawing>
+      </w:r>
+      <w:r>
+        <w:rPr>
+          <w:bCs/>
+          <w:noProof/>
+          <w:lang w:val="en-US"/>
+        </w:rPr>
+        <w:drawing>
+          <wp:inline distT="0" distB="0" distL="0" distR="0" wp14:anchorId="56BBD17A" wp14:editId="7F4180A1">
+            <wp:extent cx="5333559" cy="3998645"/>
+            <wp:effectExtent l="0" t="0" r="635" b="1905"/>
+            <wp:docPr id="10" name="Bildobjekt 10" descr="En bild som visar text, karta&#10;&#10;Automatiskt genererad beskrivning"/>
+            <wp:cNvGraphicFramePr>
+              <a:graphicFrameLocks xmlns:a="http://schemas.openxmlformats.org/drawingml/2006/main" noChangeAspect="1"/>
+            </wp:cNvGraphicFramePr>
+            <a:graphic xmlns:a="http://schemas.openxmlformats.org/drawingml/2006/main">
+              <a:graphicData uri="http://schemas.openxmlformats.org/drawingml/2006/picture">
+                <pic:pic xmlns:pic="http://schemas.openxmlformats.org/drawingml/2006/picture">
+                  <pic:nvPicPr>
+                    <pic:cNvPr id="10" name="d2train.png"/>
+                    <pic:cNvPicPr/>
+                  </pic:nvPicPr>
+                  <pic:blipFill>
+                    <a:blip r:embed="rId9"/>
+                    <a:stretch>
+                      <a:fillRect/>
+                    </a:stretch>
+                  </pic:blipFill>
+                  <pic:spPr>
+                    <a:xfrm>
+                      <a:off x="0" y="0"/>
+                      <a:ext cx="5333559" cy="3998645"/>
+                    </a:xfrm>
+                    <a:prstGeom prst="rect">
+                      <a:avLst/>
+                    </a:prstGeom>
+                  </pic:spPr>
+                </pic:pic>
+              </a:graphicData>
+            </a:graphic>
+          </wp:inline>
+        </w:drawing>
+      </w:r>
+    </w:p>
+    <w:p>
+      <w:pPr>
+        <w:pStyle w:val="Liststycke"/>
+        <w:rPr>
+          <w:bCs/>
+          <w:lang w:val="en-US"/>
+        </w:rPr>
+      </w:pPr>
+    </w:p>
+    <w:p>
+      <w:pPr>
+        <w:pStyle w:val="Liststycke"/>
+        <w:rPr>
+          <w:bCs/>
+          <w:lang w:val="en-US"/>
+        </w:rPr>
+      </w:pPr>
+      <w:r>
+        <w:rPr>
+          <w:bCs/>
+          <w:lang w:val="en-US"/>
+        </w:rPr>
+        <w:t xml:space="preserve">Dataset </w:t>
+      </w:r>
+      <w:r>
+        <w:rPr>
+          <w:bCs/>
+          <w:lang w:val="en-US"/>
+        </w:rPr>
+        <w:t>3</w:t>
+      </w:r>
+      <w:r>
+        <w:rPr>
+          <w:bCs/>
+          <w:lang w:val="en-US"/>
+        </w:rPr>
+        <w:t>:</w:t>
+      </w:r>
+    </w:p>
+    <w:p>
+      <w:pPr>
+        <w:pStyle w:val="Liststycke"/>
+        <w:rPr>
+          <w:bCs/>
+          <w:lang w:val="en-US"/>
+        </w:rPr>
+      </w:pPr>
+      <w:r>
+        <w:rPr>
+          <w:bCs/>
+          <w:lang w:val="en-US"/>
+        </w:rPr>
+        <w:t xml:space="preserve">k = </w:t>
+      </w:r>
+      <w:r>
+        <w:rPr>
+          <w:bCs/>
+          <w:lang w:val="en-US"/>
+        </w:rPr>
+        <w:t>1</w:t>
+      </w:r>
+    </w:p>
+    <w:p>
+      <w:pPr>
+        <w:pStyle w:val="Liststycke"/>
+        <w:rPr>
+          <w:bCs/>
+          <w:lang w:val="en-US"/>
+        </w:rPr>
+      </w:pPr>
+      <w:r>
+        <w:rPr>
+          <w:bCs/>
+          <w:lang w:val="en-US"/>
+        </w:rPr>
+        <w:t xml:space="preserve">Average </w:t>
+      </w:r>
+      <w:r>
+        <w:rPr>
+          <w:bCs/>
+          <w:lang w:val="en-US"/>
+        </w:rPr>
+        <w:t>accuracy = 99.8</w:t>
+      </w:r>
+      <w:r>
+        <w:rPr>
+          <w:bCs/>
+          <w:lang w:val="en-US"/>
+        </w:rPr>
+        <w:t>9</w:t>
+      </w:r>
+      <w:r>
+        <w:rPr>
+          <w:bCs/>
+          <w:lang w:val="en-US"/>
+        </w:rPr>
+        <w:t>%</w:t>
+      </w:r>
+    </w:p>
+    <w:p>
+      <w:pPr>
+        <w:pStyle w:val="Liststycke"/>
+        <w:rPr>
+          <w:bCs/>
+          <w:lang w:val="en-US"/>
+        </w:rPr>
+      </w:pPr>
+      <w:r>
+        <w:rPr>
+          <w:bCs/>
+          <w:noProof/>
+          <w:lang w:val="en-US"/>
+        </w:rPr>
+        <w:lastRenderedPageBreak/>
+        <w:drawing>
+          <wp:inline distT="0" distB="0" distL="0" distR="0" wp14:anchorId="5F0810A1" wp14:editId="39A8322A">
+            <wp:extent cx="5333559" cy="3998645"/>
+            <wp:effectExtent l="0" t="0" r="635" b="1905"/>
+            <wp:docPr id="11" name="Bildobjekt 11" descr="En bild som visar text, karta&#10;&#10;Automatiskt genererad beskrivning"/>
+            <wp:cNvGraphicFramePr>
+              <a:graphicFrameLocks xmlns:a="http://schemas.openxmlformats.org/drawingml/2006/main" noChangeAspect="1"/>
+            </wp:cNvGraphicFramePr>
+            <a:graphic xmlns:a="http://schemas.openxmlformats.org/drawingml/2006/main">
+              <a:graphicData uri="http://schemas.openxmlformats.org/drawingml/2006/picture">
+                <pic:pic xmlns:pic="http://schemas.openxmlformats.org/drawingml/2006/picture">
+                  <pic:nvPicPr>
+                    <pic:cNvPr id="11" name="d3test.png"/>
+                    <pic:cNvPicPr/>
+                  </pic:nvPicPr>
+                  <pic:blipFill>
+                    <a:blip r:embed="rId10"/>
+                    <a:stretch>
+                      <a:fillRect/>
+                    </a:stretch>
+                  </pic:blipFill>
+                  <pic:spPr>
+                    <a:xfrm>
+                      <a:off x="0" y="0"/>
+                      <a:ext cx="5333559" cy="3998645"/>
+                    </a:xfrm>
+                    <a:prstGeom prst="rect">
+                      <a:avLst/>
+                    </a:prstGeom>
+                  </pic:spPr>
+                </pic:pic>
+              </a:graphicData>
+            </a:graphic>
+          </wp:inline>
+        </w:drawing>
+      </w:r>
+      <w:r>
+        <w:rPr>
+          <w:bCs/>
+          <w:noProof/>
+          <w:lang w:val="en-US"/>
+        </w:rPr>
+        <w:drawing>
+          <wp:inline distT="0" distB="0" distL="0" distR="0" wp14:anchorId="4E7BB178" wp14:editId="0866D8AF">
+            <wp:extent cx="5333559" cy="3998645"/>
+            <wp:effectExtent l="0" t="0" r="635" b="1905"/>
+            <wp:docPr id="12" name="Bildobjekt 12" descr="En bild som visar text&#10;&#10;Automatiskt genererad beskrivning"/>
+            <wp:cNvGraphicFramePr>
+              <a:graphicFrameLocks xmlns:a="http://schemas.openxmlformats.org/drawingml/2006/main" noChangeAspect="1"/>
+            </wp:cNvGraphicFramePr>
+            <a:graphic xmlns:a="http://schemas.openxmlformats.org/drawingml/2006/main">
+              <a:graphicData uri="http://schemas.openxmlformats.org/drawingml/2006/picture">
+                <pic:pic xmlns:pic="http://schemas.openxmlformats.org/drawingml/2006/picture">
+                  <pic:nvPicPr>
+                    <pic:cNvPr id="12" name="d3train.png"/>
+                    <pic:cNvPicPr/>
+                  </pic:nvPicPr>
+                  <pic:blipFill>
+                    <a:blip r:embed="rId11"/>
+                    <a:stretch>
+                      <a:fillRect/>
+                    </a:stretch>
+                  </pic:blipFill>
+                  <pic:spPr>
+                    <a:xfrm>
+                      <a:off x="0" y="0"/>
+                      <a:ext cx="5333559" cy="3998645"/>
+                    </a:xfrm>
+                    <a:prstGeom prst="rect">
+                      <a:avLst/>
+                    </a:prstGeom>
+                  </pic:spPr>
+                </pic:pic>
+              </a:graphicData>
+            </a:graphic>
+          </wp:inline>
+        </w:drawing>
+      </w:r>
+    </w:p>
+    <w:p>
+      <w:pPr>
+        <w:pStyle w:val="Liststycke"/>
+        <w:rPr>
+          <w:bCs/>
+          <w:lang w:val="en-US"/>
+        </w:rPr>
+      </w:pPr>
+    </w:p>
+    <w:p>
+      <w:pPr>
+        <w:pStyle w:val="Liststycke"/>
+        <w:rPr>
+          <w:bCs/>
+          <w:lang w:val="en-US"/>
+        </w:rPr>
+      </w:pPr>
+      <w:r>
+        <w:rPr>
+          <w:bCs/>
+          <w:lang w:val="en-US"/>
+        </w:rPr>
+        <w:t>Dataset 4:</w:t>
+      </w:r>
+    </w:p>
+    <w:p>
+      <w:pPr>
+        <w:pStyle w:val="Liststycke"/>
+        <w:rPr>
+          <w:bCs/>
+          <w:lang w:val="en-US"/>
+        </w:rPr>
+      </w:pPr>
+      <w:r>
+        <w:rPr>
+          <w:bCs/>
+          <w:lang w:val="en-US"/>
+        </w:rPr>
+        <w:t xml:space="preserve">k = </w:t>
+      </w:r>
+      <w:r>
+        <w:rPr>
+          <w:bCs/>
+          <w:lang w:val="en-US"/>
+        </w:rPr>
+        <w:t>1</w:t>
+      </w:r>
+    </w:p>
+    <w:p>
+      <w:pPr>
+        <w:pStyle w:val="Liststycke"/>
+        <w:rPr>
+          <w:bCs/>
+          <w:lang w:val="en-US"/>
+        </w:rPr>
+      </w:pPr>
+      <w:r>
+        <w:rPr>
+          <w:bCs/>
+          <w:lang w:val="en-US"/>
+        </w:rPr>
+        <w:t>Average accuracy = 98.27%</w:t>
+      </w:r>
+    </w:p>
+    <w:p>
+      <w:pPr>
+        <w:pStyle w:val="Liststycke"/>
+        <w:rPr>
+          <w:bCs/>
+          <w:lang w:val="en-US"/>
+        </w:rPr>
+      </w:pPr>
+      <w:r>
+        <w:rPr>
+          <w:bCs/>
+          <w:noProof/>
+          <w:lang w:val="en-US"/>
+        </w:rPr>
+        <w:lastRenderedPageBreak/>
+        <w:drawing>
+          <wp:inline distT="0" distB="0" distL="0" distR="0" wp14:anchorId="7AE8CCF4" wp14:editId="6AF0086B">
+            <wp:extent cx="5333559" cy="3998645"/>
+            <wp:effectExtent l="0" t="0" r="635" b="1905"/>
+            <wp:docPr id="13" name="Bildobjekt 13"/>
+            <wp:cNvGraphicFramePr>
+              <a:graphicFrameLocks xmlns:a="http://schemas.openxmlformats.org/drawingml/2006/main" noChangeAspect="1"/>
+            </wp:cNvGraphicFramePr>
+            <a:graphic xmlns:a="http://schemas.openxmlformats.org/drawingml/2006/main">
+              <a:graphicData uri="http://schemas.openxmlformats.org/drawingml/2006/picture">
+                <pic:pic xmlns:pic="http://schemas.openxmlformats.org/drawingml/2006/picture">
+                  <pic:nvPicPr>
+                    <pic:cNvPr id="13" name="d4.png"/>
+                    <pic:cNvPicPr/>
+                  </pic:nvPicPr>
+                  <pic:blipFill>
+                    <a:blip r:embed="rId12"/>
+                    <a:stretch>
+                      <a:fillRect/>
+                    </a:stretch>
+                  </pic:blipFill>
+                  <pic:spPr>
+                    <a:xfrm>
+                      <a:off x="0" y="0"/>
+                      <a:ext cx="5333559" cy="3998645"/>
+                    </a:xfrm>
+                    <a:prstGeom prst="rect">
+                      <a:avLst/>
+                    </a:prstGeom>
+                  </pic:spPr>
+                </pic:pic>
+              </a:graphicData>
+            </a:graphic>
+          </wp:inline>
+        </w:drawing>
+      </w:r>
+    </w:p>
+    <w:p>
+      <w:pPr>
+        <w:pStyle w:val="Liststycke"/>
+        <w:rPr>
+          <w:bCs/>
+          <w:lang w:val="en-US"/>
+        </w:rPr>
+      </w:pPr>
+    </w:p>
+    <w:p>
+      <w:pPr>
+        <w:pStyle w:val="Liststycke"/>
+        <w:rPr>
           <w:b/>
           <w:lang w:val="en-US"/>
         </w:rPr>
@@ -776,10 +1584,392 @@
       <w:pPr>
         <w:pStyle w:val="Liststycke"/>
         <w:rPr>
-          <w:b/>
-          <w:lang w:val="en-US"/>
-        </w:rPr>
-      </w:pPr>
+          <w:bCs/>
+          <w:lang w:val="en-US"/>
+        </w:rPr>
+      </w:pPr>
+      <w:r>
+        <w:rPr>
+          <w:bCs/>
+          <w:lang w:val="en-US"/>
+        </w:rPr>
+        <w:t xml:space="preserve">Single: </w:t>
+      </w:r>
+      <w:r>
+        <w:rPr>
+          <w:bCs/>
+          <w:lang w:val="en-US"/>
+        </w:rPr>
+        <w:t>The algorithm</w:t>
+      </w:r>
+      <w:r>
+        <w:rPr>
+          <w:bCs/>
+          <w:lang w:val="en-US"/>
+        </w:rPr>
+        <w:t xml:space="preserve"> </w:t>
+      </w:r>
+      <w:r>
+        <w:rPr>
+          <w:bCs/>
+          <w:lang w:val="en-US"/>
+        </w:rPr>
+        <w:t>begin</w:t>
+      </w:r>
+      <w:r>
+        <w:rPr>
+          <w:bCs/>
+          <w:lang w:val="en-US"/>
+        </w:rPr>
+        <w:t>s</w:t>
+      </w:r>
+      <w:r>
+        <w:rPr>
+          <w:bCs/>
+          <w:lang w:val="en-US"/>
+        </w:rPr>
+        <w:t xml:space="preserve"> by initializing the weights in a matrix of the size </w:t>
+      </w:r>
+      <w:r>
+        <w:rPr>
+          <w:bCs/>
+          <w:lang w:val="en-US"/>
+        </w:rPr>
+        <w:t>M</w:t>
+      </w:r>
+      <w:r>
+        <w:rPr>
+          <w:bCs/>
+          <w:lang w:val="en-US"/>
+        </w:rPr>
+        <w:t>x</w:t>
+      </w:r>
+      <w:r>
+        <w:rPr>
+          <w:bCs/>
+          <w:lang w:val="en-US"/>
+        </w:rPr>
+        <w:t>N</w:t>
+      </w:r>
+      <w:r>
+        <w:rPr>
+          <w:bCs/>
+          <w:lang w:val="en-US"/>
+        </w:rPr>
+        <w:t xml:space="preserve">, where </w:t>
+      </w:r>
+      <w:r>
+        <w:rPr>
+          <w:bCs/>
+          <w:lang w:val="en-US"/>
+        </w:rPr>
+        <w:t>M</w:t>
+      </w:r>
+      <w:r>
+        <w:rPr>
+          <w:bCs/>
+          <w:lang w:val="en-US"/>
+        </w:rPr>
+        <w:t xml:space="preserve"> </w:t>
+      </w:r>
+      <w:r>
+        <w:rPr>
+          <w:bCs/>
+          <w:lang w:val="en-US"/>
+        </w:rPr>
+        <w:t>equals the</w:t>
+      </w:r>
+      <w:r>
+        <w:rPr>
+          <w:bCs/>
+          <w:lang w:val="en-US"/>
+        </w:rPr>
+        <w:t xml:space="preserve"> number of input features (input nodes) and </w:t>
+      </w:r>
+      <w:r>
+        <w:rPr>
+          <w:bCs/>
+          <w:lang w:val="en-US"/>
+        </w:rPr>
+        <w:t>N</w:t>
+      </w:r>
+      <w:r>
+        <w:rPr>
+          <w:bCs/>
+          <w:lang w:val="en-US"/>
+        </w:rPr>
+        <w:t xml:space="preserve"> </w:t>
+      </w:r>
+      <w:r>
+        <w:rPr>
+          <w:bCs/>
+          <w:lang w:val="en-US"/>
+        </w:rPr>
+        <w:t>equals the</w:t>
+      </w:r>
+      <w:r>
+        <w:rPr>
+          <w:bCs/>
+          <w:lang w:val="en-US"/>
+        </w:rPr>
+        <w:t xml:space="preserve"> number of classes (output nodes).</w:t>
+      </w:r>
+      <w:r>
+        <w:rPr>
+          <w:bCs/>
+          <w:lang w:val="en-US"/>
+        </w:rPr>
+        <w:t xml:space="preserve"> </w:t>
+      </w:r>
+      <w:r>
+        <w:rPr>
+          <w:bCs/>
+          <w:lang w:val="en-US"/>
+        </w:rPr>
+        <w:t xml:space="preserve">The algorithm </w:t>
+      </w:r>
+      <w:r>
+        <w:rPr>
+          <w:bCs/>
+          <w:lang w:val="en-US"/>
+        </w:rPr>
+        <w:t>continues</w:t>
+      </w:r>
+      <w:r>
+        <w:rPr>
+          <w:bCs/>
+          <w:lang w:val="en-US"/>
+        </w:rPr>
+        <w:t xml:space="preserve"> by</w:t>
+      </w:r>
+      <w:r>
+        <w:rPr>
+          <w:bCs/>
+          <w:lang w:val="en-US"/>
+        </w:rPr>
+        <w:t xml:space="preserve"> </w:t>
+      </w:r>
+      <w:r>
+        <w:rPr>
+          <w:bCs/>
+          <w:lang w:val="en-US"/>
+        </w:rPr>
+        <w:t>calculati</w:t>
+      </w:r>
+      <w:r>
+        <w:rPr>
+          <w:bCs/>
+          <w:lang w:val="en-US"/>
+        </w:rPr>
+        <w:t>ng</w:t>
+      </w:r>
+      <w:r>
+        <w:rPr>
+          <w:bCs/>
+          <w:lang w:val="en-US"/>
+        </w:rPr>
+        <w:t xml:space="preserve"> the initial error. This is done by multiplying the training and test input separately with the weight matrix.</w:t>
+      </w:r>
+      <w:r>
+        <w:rPr>
+          <w:bCs/>
+          <w:lang w:val="en-US"/>
+        </w:rPr>
+        <w:t xml:space="preserve"> After this</w:t>
+      </w:r>
+      <w:r>
+        <w:rPr>
+          <w:bCs/>
+          <w:lang w:val="en-US"/>
+        </w:rPr>
+        <w:t xml:space="preserve"> step</w:t>
+      </w:r>
+      <w:r>
+        <w:rPr>
+          <w:bCs/>
+          <w:lang w:val="en-US"/>
+        </w:rPr>
+        <w:t xml:space="preserve"> an iterating process begins. For every iteration</w:t>
+      </w:r>
+      <w:r>
+        <w:rPr>
+          <w:bCs/>
+          <w:lang w:val="en-US"/>
+        </w:rPr>
+        <w:t xml:space="preserve"> </w:t>
+      </w:r>
+      <w:r>
+        <w:rPr>
+          <w:bCs/>
+          <w:lang w:val="en-US"/>
+        </w:rPr>
+        <w:t>the algorithm</w:t>
+      </w:r>
+      <w:r>
+        <w:rPr>
+          <w:bCs/>
+          <w:lang w:val="en-US"/>
+        </w:rPr>
+        <w:t xml:space="preserve"> calculate</w:t>
+      </w:r>
+      <w:r>
+        <w:rPr>
+          <w:bCs/>
+          <w:lang w:val="en-US"/>
+        </w:rPr>
+        <w:t xml:space="preserve">s </w:t>
+      </w:r>
+      <w:r>
+        <w:rPr>
+          <w:bCs/>
+          <w:lang w:val="en-US"/>
+        </w:rPr>
+        <w:t xml:space="preserve">the gradient of the </w:t>
+      </w:r>
+      <w:r>
+        <w:rPr>
+          <w:bCs/>
+          <w:lang w:val="en-US"/>
+        </w:rPr>
+        <w:t>cost function</w:t>
+      </w:r>
+      <w:r>
+        <w:rPr>
+          <w:bCs/>
+          <w:lang w:val="en-US"/>
+        </w:rPr>
+        <w:t xml:space="preserve"> </w:t>
+      </w:r>
+      <w:r>
+        <w:rPr>
+          <w:bCs/>
+          <w:lang w:val="en-US"/>
+        </w:rPr>
+        <w:t xml:space="preserve">and takes a learning step in that direction. The gradient is found </w:t>
+      </w:r>
+      <w:r>
+        <w:rPr>
+          <w:bCs/>
+          <w:lang w:val="en-US"/>
+        </w:rPr>
+        <w:t>by back propagating the network</w:t>
+      </w:r>
+      <w:r>
+        <w:rPr>
+          <w:bCs/>
+          <w:lang w:val="en-US"/>
+        </w:rPr>
+        <w:t xml:space="preserve"> and the purpose of the learning step is to lower the error. </w:t>
+      </w:r>
+      <w:r>
+        <w:rPr>
+          <w:bCs/>
+          <w:lang w:val="en-US"/>
+        </w:rPr>
+        <w:t>Once a new weight</w:t>
+      </w:r>
+      <w:r>
+        <w:rPr>
+          <w:bCs/>
+          <w:lang w:val="en-US"/>
+        </w:rPr>
+        <w:t xml:space="preserve"> has been found</w:t>
+      </w:r>
+      <w:r>
+        <w:rPr>
+          <w:bCs/>
+          <w:lang w:val="en-US"/>
+        </w:rPr>
+        <w:t xml:space="preserve"> </w:t>
+      </w:r>
+      <w:r>
+        <w:rPr>
+          <w:bCs/>
+          <w:lang w:val="en-US"/>
+        </w:rPr>
+        <w:t>the iteration continues until the algorithm</w:t>
+      </w:r>
+      <w:r>
+        <w:rPr>
+          <w:bCs/>
+          <w:lang w:val="en-US"/>
+        </w:rPr>
+        <w:t xml:space="preserve"> reaches a </w:t>
+      </w:r>
+      <w:r>
+        <w:rPr>
+          <w:bCs/>
+          <w:lang w:val="en-US"/>
+        </w:rPr>
+        <w:t xml:space="preserve">local or global </w:t>
+      </w:r>
+      <w:r>
+        <w:rPr>
+          <w:bCs/>
+          <w:lang w:val="en-US"/>
+        </w:rPr>
+        <w:t xml:space="preserve">minimum </w:t>
+      </w:r>
+      <w:r>
+        <w:rPr>
+          <w:bCs/>
+          <w:lang w:val="en-US"/>
+        </w:rPr>
+        <w:t xml:space="preserve">of the cost function. The algorithm will also step if </w:t>
+      </w:r>
+      <w:r>
+        <w:rPr>
+          <w:bCs/>
+          <w:lang w:val="en-US"/>
+        </w:rPr>
+        <w:t xml:space="preserve">the maximum number of iterations </w:t>
+      </w:r>
+      <w:r>
+        <w:rPr>
+          <w:bCs/>
+          <w:lang w:val="en-US"/>
+        </w:rPr>
+        <w:t>have been</w:t>
+      </w:r>
+      <w:r>
+        <w:rPr>
+          <w:bCs/>
+          <w:lang w:val="en-US"/>
+        </w:rPr>
+        <w:t xml:space="preserve"> reached.</w:t>
+      </w:r>
+    </w:p>
+    <w:p>
+      <w:pPr>
+        <w:pStyle w:val="Liststycke"/>
+        <w:rPr>
+          <w:bCs/>
+          <w:lang w:val="en-US"/>
+        </w:rPr>
+      </w:pPr>
+    </w:p>
+    <w:p>
+      <w:pPr>
+        <w:pStyle w:val="Liststycke"/>
+        <w:rPr>
+          <w:bCs/>
+          <w:lang w:val="en-US"/>
+        </w:rPr>
+      </w:pPr>
+      <w:r>
+        <w:rPr>
+          <w:bCs/>
+          <w:lang w:val="en-US"/>
+        </w:rPr>
+        <w:t xml:space="preserve">Multi: </w:t>
+      </w:r>
+      <w:r>
+        <w:rPr>
+          <w:bCs/>
+          <w:lang w:val="en-US"/>
+        </w:rPr>
+        <w:t>This variation of the algorithms uses the same process but with some changes. There are now two weight matrices. The weight matrix between the input and the hidden layer is of the size MxN, where M still equals the number of input features. However, N now equals the number of hidden neurons in the hidden layer. The second weight matrix between the hidden layer and the output is of the size NxP, where P equals the number of classes.</w:t>
+      </w:r>
     </w:p>
     <w:p>
       <w:pPr>
@@ -858,7 +2048,931 @@
       <w:pPr>
         <w:pStyle w:val="Liststycke"/>
         <w:rPr>
-          <w:b/>
+          <w:bCs/>
+          <w:lang w:val="en-US"/>
+        </w:rPr>
+      </w:pPr>
+      <w:r>
+        <w:rPr>
+          <w:bCs/>
+          <w:lang w:val="en-US"/>
+        </w:rPr>
+        <w:lastRenderedPageBreak/>
+        <w:t>For dataset</w:t>
+      </w:r>
+      <w:r>
+        <w:rPr>
+          <w:bCs/>
+          <w:lang w:val="en-US"/>
+        </w:rPr>
+        <w:t xml:space="preserve"> 1</w:t>
+      </w:r>
+      <w:r>
+        <w:rPr>
+          <w:bCs/>
+          <w:lang w:val="en-US"/>
+        </w:rPr>
+        <w:t xml:space="preserve"> I use</w:t>
+      </w:r>
+      <w:r>
+        <w:rPr>
+          <w:bCs/>
+          <w:lang w:val="en-US"/>
+        </w:rPr>
+        <w:t>d</w:t>
+      </w:r>
+      <w:r>
+        <w:rPr>
+          <w:bCs/>
+          <w:lang w:val="en-US"/>
+        </w:rPr>
+        <w:t xml:space="preserve"> a single layer network because the data in linearly separable. I used 10000 iterations with the learning step of 0.001 and the </w:t>
+      </w:r>
+      <w:r>
+        <w:rPr>
+          <w:bCs/>
+          <w:lang w:val="en-US"/>
+        </w:rPr>
+        <w:t>accuracy</w:t>
+      </w:r>
+      <w:r>
+        <w:rPr>
+          <w:bCs/>
+          <w:lang w:val="en-US"/>
+        </w:rPr>
+        <w:t xml:space="preserve"> </w:t>
+      </w:r>
+      <w:r>
+        <w:rPr>
+          <w:bCs/>
+          <w:lang w:val="en-US"/>
+        </w:rPr>
+        <w:t>was</w:t>
+      </w:r>
+      <w:r>
+        <w:rPr>
+          <w:bCs/>
+          <w:lang w:val="en-US"/>
+        </w:rPr>
+        <w:t xml:space="preserve"> 99.7%.</w:t>
+      </w:r>
+    </w:p>
+    <w:p>
+      <w:pPr>
+        <w:pStyle w:val="Liststycke"/>
+        <w:rPr>
+          <w:bCs/>
+          <w:lang w:val="en-US"/>
+        </w:rPr>
+      </w:pPr>
+      <w:r>
+        <w:rPr>
+          <w:bCs/>
+          <w:noProof/>
+          <w:lang w:val="en-US"/>
+        </w:rPr>
+        <w:lastRenderedPageBreak/>
+        <w:drawing>
+          <wp:inline distT="0" distB="0" distL="0" distR="0" wp14:anchorId="2D979CDA" wp14:editId="765EAD31">
+            <wp:extent cx="5333559" cy="3998645"/>
+            <wp:effectExtent l="0" t="0" r="635" b="1905"/>
+            <wp:docPr id="14" name="Bildobjekt 14" descr="En bild som visar skärmbild&#10;&#10;Automatiskt genererad beskrivning"/>
+            <wp:cNvGraphicFramePr>
+              <a:graphicFrameLocks xmlns:a="http://schemas.openxmlformats.org/drawingml/2006/main" noChangeAspect="1"/>
+            </wp:cNvGraphicFramePr>
+            <a:graphic xmlns:a="http://schemas.openxmlformats.org/drawingml/2006/main">
+              <a:graphicData uri="http://schemas.openxmlformats.org/drawingml/2006/picture">
+                <pic:pic xmlns:pic="http://schemas.openxmlformats.org/drawingml/2006/picture">
+                  <pic:nvPicPr>
+                    <pic:cNvPr id="14" name="d1error.png"/>
+                    <pic:cNvPicPr/>
+                  </pic:nvPicPr>
+                  <pic:blipFill>
+                    <a:blip r:embed="rId13"/>
+                    <a:stretch>
+                      <a:fillRect/>
+                    </a:stretch>
+                  </pic:blipFill>
+                  <pic:spPr>
+                    <a:xfrm>
+                      <a:off x="0" y="0"/>
+                      <a:ext cx="5333559" cy="3998645"/>
+                    </a:xfrm>
+                    <a:prstGeom prst="rect">
+                      <a:avLst/>
+                    </a:prstGeom>
+                  </pic:spPr>
+                </pic:pic>
+              </a:graphicData>
+            </a:graphic>
+          </wp:inline>
+        </w:drawing>
+      </w:r>
+      <w:r>
+        <w:rPr>
+          <w:bCs/>
+          <w:noProof/>
+          <w:lang w:val="en-US"/>
+        </w:rPr>
+        <w:drawing>
+          <wp:inline distT="0" distB="0" distL="0" distR="0" wp14:anchorId="326D9F5F" wp14:editId="29272C5C">
+            <wp:extent cx="5333559" cy="3998645"/>
+            <wp:effectExtent l="0" t="0" r="635" b="1905"/>
+            <wp:docPr id="15" name="Bildobjekt 15" descr="En bild som visar text&#10;&#10;Automatiskt genererad beskrivning"/>
+            <wp:cNvGraphicFramePr>
+              <a:graphicFrameLocks xmlns:a="http://schemas.openxmlformats.org/drawingml/2006/main" noChangeAspect="1"/>
+            </wp:cNvGraphicFramePr>
+            <a:graphic xmlns:a="http://schemas.openxmlformats.org/drawingml/2006/main">
+              <a:graphicData uri="http://schemas.openxmlformats.org/drawingml/2006/picture">
+                <pic:pic xmlns:pic="http://schemas.openxmlformats.org/drawingml/2006/picture">
+                  <pic:nvPicPr>
+                    <pic:cNvPr id="15" name="d1test.png"/>
+                    <pic:cNvPicPr/>
+                  </pic:nvPicPr>
+                  <pic:blipFill>
+                    <a:blip r:embed="rId14"/>
+                    <a:stretch>
+                      <a:fillRect/>
+                    </a:stretch>
+                  </pic:blipFill>
+                  <pic:spPr>
+                    <a:xfrm>
+                      <a:off x="0" y="0"/>
+                      <a:ext cx="5333559" cy="3998645"/>
+                    </a:xfrm>
+                    <a:prstGeom prst="rect">
+                      <a:avLst/>
+                    </a:prstGeom>
+                  </pic:spPr>
+                </pic:pic>
+              </a:graphicData>
+            </a:graphic>
+          </wp:inline>
+        </w:drawing>
+      </w:r>
+      <w:r>
+        <w:rPr>
+          <w:bCs/>
+          <w:noProof/>
+          <w:lang w:val="en-US"/>
+        </w:rPr>
+        <w:lastRenderedPageBreak/>
+        <w:drawing>
+          <wp:inline distT="0" distB="0" distL="0" distR="0" wp14:anchorId="6993BCAC" wp14:editId="4C5BB09D">
+            <wp:extent cx="5333559" cy="3998645"/>
+            <wp:effectExtent l="0" t="0" r="635" b="1905"/>
+            <wp:docPr id="16" name="Bildobjekt 16" descr="En bild som visar text&#10;&#10;Automatiskt genererad beskrivning"/>
+            <wp:cNvGraphicFramePr>
+              <a:graphicFrameLocks xmlns:a="http://schemas.openxmlformats.org/drawingml/2006/main" noChangeAspect="1"/>
+            </wp:cNvGraphicFramePr>
+            <a:graphic xmlns:a="http://schemas.openxmlformats.org/drawingml/2006/main">
+              <a:graphicData uri="http://schemas.openxmlformats.org/drawingml/2006/picture">
+                <pic:pic xmlns:pic="http://schemas.openxmlformats.org/drawingml/2006/picture">
+                  <pic:nvPicPr>
+                    <pic:cNvPr id="16" name="d1train.png"/>
+                    <pic:cNvPicPr/>
+                  </pic:nvPicPr>
+                  <pic:blipFill>
+                    <a:blip r:embed="rId15"/>
+                    <a:stretch>
+                      <a:fillRect/>
+                    </a:stretch>
+                  </pic:blipFill>
+                  <pic:spPr>
+                    <a:xfrm>
+                      <a:off x="0" y="0"/>
+                      <a:ext cx="5333559" cy="3998645"/>
+                    </a:xfrm>
+                    <a:prstGeom prst="rect">
+                      <a:avLst/>
+                    </a:prstGeom>
+                  </pic:spPr>
+                </pic:pic>
+              </a:graphicData>
+            </a:graphic>
+          </wp:inline>
+        </w:drawing>
+      </w:r>
+    </w:p>
+    <w:p>
+      <w:pPr>
+        <w:pStyle w:val="Liststycke"/>
+        <w:rPr>
+          <w:bCs/>
+          <w:lang w:val="en-US"/>
+        </w:rPr>
+      </w:pPr>
+      <w:r>
+        <w:rPr>
+          <w:bCs/>
+          <w:lang w:val="en-US"/>
+        </w:rPr>
+        <w:t xml:space="preserve">For dataset </w:t>
+      </w:r>
+      <w:r>
+        <w:rPr>
+          <w:bCs/>
+          <w:lang w:val="en-US"/>
+        </w:rPr>
+        <w:t>2</w:t>
+      </w:r>
+      <w:r>
+        <w:rPr>
+          <w:bCs/>
+          <w:lang w:val="en-US"/>
+        </w:rPr>
+        <w:t xml:space="preserve"> I used a </w:t>
+      </w:r>
+      <w:r>
+        <w:rPr>
+          <w:bCs/>
+          <w:lang w:val="en-US"/>
+        </w:rPr>
+        <w:t>multi-layer</w:t>
+      </w:r>
+      <w:r>
+        <w:rPr>
+          <w:bCs/>
+          <w:lang w:val="en-US"/>
+        </w:rPr>
+        <w:t xml:space="preserve"> network </w:t>
+      </w:r>
+      <w:r>
+        <w:rPr>
+          <w:bCs/>
+          <w:lang w:val="en-US"/>
+        </w:rPr>
+        <w:t>since</w:t>
+      </w:r>
+      <w:r>
+        <w:rPr>
+          <w:bCs/>
+          <w:lang w:val="en-US"/>
+        </w:rPr>
+        <w:t xml:space="preserve"> the data </w:t>
+      </w:r>
+      <w:r>
+        <w:rPr>
+          <w:bCs/>
+          <w:lang w:val="en-US"/>
+        </w:rPr>
+        <w:t>were not</w:t>
+      </w:r>
+      <w:r>
+        <w:rPr>
+          <w:bCs/>
+          <w:lang w:val="en-US"/>
+        </w:rPr>
+        <w:t xml:space="preserve"> linearly separable. I used</w:t>
+      </w:r>
+      <w:r>
+        <w:rPr>
+          <w:bCs/>
+          <w:lang w:val="en-US"/>
+        </w:rPr>
+        <w:t xml:space="preserve"> </w:t>
+      </w:r>
+      <w:r>
+        <w:rPr>
+          <w:bCs/>
+          <w:lang w:val="en-US"/>
+        </w:rPr>
+        <w:t>2</w:t>
+      </w:r>
+      <w:r>
+        <w:rPr>
+          <w:bCs/>
+          <w:lang w:val="en-US"/>
+        </w:rPr>
+        <w:t>0 hidden neurons with</w:t>
+      </w:r>
+      <w:r>
+        <w:rPr>
+          <w:bCs/>
+          <w:lang w:val="en-US"/>
+        </w:rPr>
+        <w:t xml:space="preserve"> </w:t>
+      </w:r>
+      <w:r>
+        <w:rPr>
+          <w:bCs/>
+          <w:lang w:val="en-US"/>
+        </w:rPr>
+        <w:t>100</w:t>
+      </w:r>
+      <w:r>
+        <w:rPr>
+          <w:bCs/>
+          <w:lang w:val="en-US"/>
+        </w:rPr>
+        <w:t xml:space="preserve">00 iterations </w:t>
+      </w:r>
+      <w:r>
+        <w:rPr>
+          <w:bCs/>
+          <w:lang w:val="en-US"/>
+        </w:rPr>
+        <w:t>and</w:t>
+      </w:r>
+      <w:r>
+        <w:rPr>
+          <w:bCs/>
+          <w:lang w:val="en-US"/>
+        </w:rPr>
+        <w:t xml:space="preserve"> the learning step of 0.01</w:t>
+      </w:r>
+      <w:r>
+        <w:rPr>
+          <w:bCs/>
+          <w:lang w:val="en-US"/>
+        </w:rPr>
+        <w:t>. The resulting</w:t>
+      </w:r>
+      <w:r>
+        <w:rPr>
+          <w:bCs/>
+          <w:lang w:val="en-US"/>
+        </w:rPr>
+        <w:t xml:space="preserve"> accuracy was </w:t>
+      </w:r>
+      <w:r>
+        <w:rPr>
+          <w:bCs/>
+          <w:lang w:val="en-US"/>
+        </w:rPr>
+        <w:t>100</w:t>
+      </w:r>
+      <w:r>
+        <w:rPr>
+          <w:bCs/>
+          <w:lang w:val="en-US"/>
+        </w:rPr>
+        <w:t>%.</w:t>
+      </w:r>
+    </w:p>
+    <w:p>
+      <w:pPr>
+        <w:pStyle w:val="Liststycke"/>
+        <w:rPr>
+          <w:bCs/>
+          <w:lang w:val="en-US"/>
+        </w:rPr>
+      </w:pPr>
+      <w:r>
+        <w:rPr>
+          <w:bCs/>
+          <w:noProof/>
+          <w:lang w:val="en-US"/>
+        </w:rPr>
+        <w:lastRenderedPageBreak/>
+        <w:drawing>
+          <wp:inline distT="0" distB="0" distL="0" distR="0" wp14:anchorId="5E30C977" wp14:editId="5B58E0D7">
+            <wp:extent cx="5333559" cy="3998645"/>
+            <wp:effectExtent l="0" t="0" r="635" b="1905"/>
+            <wp:docPr id="30" name="Bildobjekt 30" descr="En bild som visar skärmbild&#10;&#10;Automatiskt genererad beskrivning"/>
+            <wp:cNvGraphicFramePr>
+              <a:graphicFrameLocks xmlns:a="http://schemas.openxmlformats.org/drawingml/2006/main" noChangeAspect="1"/>
+            </wp:cNvGraphicFramePr>
+            <a:graphic xmlns:a="http://schemas.openxmlformats.org/drawingml/2006/main">
+              <a:graphicData uri="http://schemas.openxmlformats.org/drawingml/2006/picture">
+                <pic:pic xmlns:pic="http://schemas.openxmlformats.org/drawingml/2006/picture">
+                  <pic:nvPicPr>
+                    <pic:cNvPr id="30" name="d2error.png"/>
+                    <pic:cNvPicPr/>
+                  </pic:nvPicPr>
+                  <pic:blipFill>
+                    <a:blip r:embed="rId16"/>
+                    <a:stretch>
+                      <a:fillRect/>
+                    </a:stretch>
+                  </pic:blipFill>
+                  <pic:spPr>
+                    <a:xfrm>
+                      <a:off x="0" y="0"/>
+                      <a:ext cx="5333559" cy="3998645"/>
+                    </a:xfrm>
+                    <a:prstGeom prst="rect">
+                      <a:avLst/>
+                    </a:prstGeom>
+                  </pic:spPr>
+                </pic:pic>
+              </a:graphicData>
+            </a:graphic>
+          </wp:inline>
+        </w:drawing>
+      </w:r>
+      <w:r>
+        <w:rPr>
+          <w:bCs/>
+          <w:noProof/>
+          <w:lang w:val="en-US"/>
+        </w:rPr>
+        <w:drawing>
+          <wp:inline distT="0" distB="0" distL="0" distR="0" wp14:anchorId="3FB29AB4" wp14:editId="7BB68127">
+            <wp:extent cx="5333559" cy="3998645"/>
+            <wp:effectExtent l="0" t="0" r="635" b="1905"/>
+            <wp:docPr id="31" name="Bildobjekt 31" descr="En bild som visar text, karta&#10;&#10;Automatiskt genererad beskrivning"/>
+            <wp:cNvGraphicFramePr>
+              <a:graphicFrameLocks xmlns:a="http://schemas.openxmlformats.org/drawingml/2006/main" noChangeAspect="1"/>
+            </wp:cNvGraphicFramePr>
+            <a:graphic xmlns:a="http://schemas.openxmlformats.org/drawingml/2006/main">
+              <a:graphicData uri="http://schemas.openxmlformats.org/drawingml/2006/picture">
+                <pic:pic xmlns:pic="http://schemas.openxmlformats.org/drawingml/2006/picture">
+                  <pic:nvPicPr>
+                    <pic:cNvPr id="31" name="d2test.png"/>
+                    <pic:cNvPicPr/>
+                  </pic:nvPicPr>
+                  <pic:blipFill>
+                    <a:blip r:embed="rId17"/>
+                    <a:stretch>
+                      <a:fillRect/>
+                    </a:stretch>
+                  </pic:blipFill>
+                  <pic:spPr>
+                    <a:xfrm>
+                      <a:off x="0" y="0"/>
+                      <a:ext cx="5333559" cy="3998645"/>
+                    </a:xfrm>
+                    <a:prstGeom prst="rect">
+                      <a:avLst/>
+                    </a:prstGeom>
+                  </pic:spPr>
+                </pic:pic>
+              </a:graphicData>
+            </a:graphic>
+          </wp:inline>
+        </w:drawing>
+      </w:r>
+      <w:r>
+        <w:rPr>
+          <w:bCs/>
+          <w:noProof/>
+          <w:lang w:val="en-US"/>
+        </w:rPr>
+        <w:lastRenderedPageBreak/>
+        <w:drawing>
+          <wp:inline distT="0" distB="0" distL="0" distR="0" wp14:anchorId="74689C78" wp14:editId="55E5968E">
+            <wp:extent cx="5333559" cy="3998645"/>
+            <wp:effectExtent l="0" t="0" r="635" b="1905"/>
+            <wp:docPr id="32" name="Bildobjekt 32" descr="En bild som visar text, karta&#10;&#10;Automatiskt genererad beskrivning"/>
+            <wp:cNvGraphicFramePr>
+              <a:graphicFrameLocks xmlns:a="http://schemas.openxmlformats.org/drawingml/2006/main" noChangeAspect="1"/>
+            </wp:cNvGraphicFramePr>
+            <a:graphic xmlns:a="http://schemas.openxmlformats.org/drawingml/2006/main">
+              <a:graphicData uri="http://schemas.openxmlformats.org/drawingml/2006/picture">
+                <pic:pic xmlns:pic="http://schemas.openxmlformats.org/drawingml/2006/picture">
+                  <pic:nvPicPr>
+                    <pic:cNvPr id="32" name="d2train.png"/>
+                    <pic:cNvPicPr/>
+                  </pic:nvPicPr>
+                  <pic:blipFill>
+                    <a:blip r:embed="rId18"/>
+                    <a:stretch>
+                      <a:fillRect/>
+                    </a:stretch>
+                  </pic:blipFill>
+                  <pic:spPr>
+                    <a:xfrm>
+                      <a:off x="0" y="0"/>
+                      <a:ext cx="5333559" cy="3998645"/>
+                    </a:xfrm>
+                    <a:prstGeom prst="rect">
+                      <a:avLst/>
+                    </a:prstGeom>
+                  </pic:spPr>
+                </pic:pic>
+              </a:graphicData>
+            </a:graphic>
+          </wp:inline>
+        </w:drawing>
+      </w:r>
+    </w:p>
+    <w:p>
+      <w:pPr>
+        <w:pStyle w:val="Liststycke"/>
+        <w:rPr>
+          <w:bCs/>
+          <w:lang w:val="en-US"/>
+        </w:rPr>
+      </w:pPr>
+      <w:r>
+        <w:rPr>
+          <w:bCs/>
+          <w:lang w:val="en-US"/>
+        </w:rPr>
+        <w:t xml:space="preserve">For dataset </w:t>
+      </w:r>
+      <w:r>
+        <w:rPr>
+          <w:bCs/>
+          <w:lang w:val="en-US"/>
+        </w:rPr>
+        <w:t>3</w:t>
+      </w:r>
+      <w:r>
+        <w:rPr>
+          <w:bCs/>
+          <w:lang w:val="en-US"/>
+        </w:rPr>
+        <w:t xml:space="preserve"> I used a multi-layer network since the data were not linearly separable. I used </w:t>
+      </w:r>
+      <w:r>
+        <w:rPr>
+          <w:bCs/>
+          <w:lang w:val="en-US"/>
+        </w:rPr>
+        <w:t>40</w:t>
+      </w:r>
+      <w:r>
+        <w:rPr>
+          <w:bCs/>
+          <w:lang w:val="en-US"/>
+        </w:rPr>
+        <w:t xml:space="preserve"> hidden neurons with </w:t>
+      </w:r>
+      <w:r>
+        <w:rPr>
+          <w:bCs/>
+          <w:lang w:val="en-US"/>
+        </w:rPr>
+        <w:t>10</w:t>
+      </w:r>
+      <w:r>
+        <w:rPr>
+          <w:bCs/>
+          <w:lang w:val="en-US"/>
+        </w:rPr>
+        <w:t>000 iterations and the learning step of 0.01. The resulting accuracy was 9</w:t>
+      </w:r>
+      <w:r>
+        <w:rPr>
+          <w:bCs/>
+          <w:lang w:val="en-US"/>
+        </w:rPr>
+        <w:t>9</w:t>
+      </w:r>
+      <w:r>
+        <w:rPr>
+          <w:bCs/>
+          <w:lang w:val="en-US"/>
+        </w:rPr>
+        <w:t>%.</w:t>
+      </w:r>
+    </w:p>
+    <w:p>
+      <w:pPr>
+        <w:pStyle w:val="Liststycke"/>
+        <w:rPr>
+          <w:bCs/>
+          <w:lang w:val="en-US"/>
+        </w:rPr>
+      </w:pPr>
+      <w:r>
+        <w:rPr>
+          <w:bCs/>
+          <w:noProof/>
+          <w:lang w:val="en-US"/>
+        </w:rPr>
+        <w:lastRenderedPageBreak/>
+        <w:drawing>
+          <wp:inline distT="0" distB="0" distL="0" distR="0" wp14:anchorId="0810716E" wp14:editId="53DDBADB">
+            <wp:extent cx="5333559" cy="3998645"/>
+            <wp:effectExtent l="0" t="0" r="635" b="1905"/>
+            <wp:docPr id="27" name="Bildobjekt 27" descr="En bild som visar karta, text&#10;&#10;Automatiskt genererad beskrivning"/>
+            <wp:cNvGraphicFramePr>
+              <a:graphicFrameLocks xmlns:a="http://schemas.openxmlformats.org/drawingml/2006/main" noChangeAspect="1"/>
+            </wp:cNvGraphicFramePr>
+            <a:graphic xmlns:a="http://schemas.openxmlformats.org/drawingml/2006/main">
+              <a:graphicData uri="http://schemas.openxmlformats.org/drawingml/2006/picture">
+                <pic:pic xmlns:pic="http://schemas.openxmlformats.org/drawingml/2006/picture">
+                  <pic:nvPicPr>
+                    <pic:cNvPr id="27" name="d3error.png"/>
+                    <pic:cNvPicPr/>
+                  </pic:nvPicPr>
+                  <pic:blipFill>
+                    <a:blip r:embed="rId19"/>
+                    <a:stretch>
+                      <a:fillRect/>
+                    </a:stretch>
+                  </pic:blipFill>
+                  <pic:spPr>
+                    <a:xfrm>
+                      <a:off x="0" y="0"/>
+                      <a:ext cx="5333559" cy="3998645"/>
+                    </a:xfrm>
+                    <a:prstGeom prst="rect">
+                      <a:avLst/>
+                    </a:prstGeom>
+                  </pic:spPr>
+                </pic:pic>
+              </a:graphicData>
+            </a:graphic>
+          </wp:inline>
+        </w:drawing>
+      </w:r>
+      <w:r>
+        <w:rPr>
+          <w:bCs/>
+          <w:noProof/>
+          <w:lang w:val="en-US"/>
+        </w:rPr>
+        <w:drawing>
+          <wp:inline distT="0" distB="0" distL="0" distR="0" wp14:anchorId="73FF9D25" wp14:editId="7C5639DF">
+            <wp:extent cx="5333559" cy="3998645"/>
+            <wp:effectExtent l="0" t="0" r="635" b="1905"/>
+            <wp:docPr id="28" name="Bildobjekt 28" descr="En bild som visar text&#10;&#10;Automatiskt genererad beskrivning"/>
+            <wp:cNvGraphicFramePr>
+              <a:graphicFrameLocks xmlns:a="http://schemas.openxmlformats.org/drawingml/2006/main" noChangeAspect="1"/>
+            </wp:cNvGraphicFramePr>
+            <a:graphic xmlns:a="http://schemas.openxmlformats.org/drawingml/2006/main">
+              <a:graphicData uri="http://schemas.openxmlformats.org/drawingml/2006/picture">
+                <pic:pic xmlns:pic="http://schemas.openxmlformats.org/drawingml/2006/picture">
+                  <pic:nvPicPr>
+                    <pic:cNvPr id="28" name="d3test.png"/>
+                    <pic:cNvPicPr/>
+                  </pic:nvPicPr>
+                  <pic:blipFill>
+                    <a:blip r:embed="rId20"/>
+                    <a:stretch>
+                      <a:fillRect/>
+                    </a:stretch>
+                  </pic:blipFill>
+                  <pic:spPr>
+                    <a:xfrm>
+                      <a:off x="0" y="0"/>
+                      <a:ext cx="5333559" cy="3998645"/>
+                    </a:xfrm>
+                    <a:prstGeom prst="rect">
+                      <a:avLst/>
+                    </a:prstGeom>
+                  </pic:spPr>
+                </pic:pic>
+              </a:graphicData>
+            </a:graphic>
+          </wp:inline>
+        </w:drawing>
+      </w:r>
+      <w:r>
+        <w:rPr>
+          <w:bCs/>
+          <w:noProof/>
+          <w:lang w:val="en-US"/>
+        </w:rPr>
+        <w:lastRenderedPageBreak/>
+        <w:drawing>
+          <wp:inline distT="0" distB="0" distL="0" distR="0" wp14:anchorId="375E9343" wp14:editId="2823BC1C">
+            <wp:extent cx="5333559" cy="3998645"/>
+            <wp:effectExtent l="0" t="0" r="635" b="1905"/>
+            <wp:docPr id="29" name="Bildobjekt 29"/>
+            <wp:cNvGraphicFramePr>
+              <a:graphicFrameLocks xmlns:a="http://schemas.openxmlformats.org/drawingml/2006/main" noChangeAspect="1"/>
+            </wp:cNvGraphicFramePr>
+            <a:graphic xmlns:a="http://schemas.openxmlformats.org/drawingml/2006/main">
+              <a:graphicData uri="http://schemas.openxmlformats.org/drawingml/2006/picture">
+                <pic:pic xmlns:pic="http://schemas.openxmlformats.org/drawingml/2006/picture">
+                  <pic:nvPicPr>
+                    <pic:cNvPr id="29" name="d3train.png"/>
+                    <pic:cNvPicPr/>
+                  </pic:nvPicPr>
+                  <pic:blipFill>
+                    <a:blip r:embed="rId21"/>
+                    <a:stretch>
+                      <a:fillRect/>
+                    </a:stretch>
+                  </pic:blipFill>
+                  <pic:spPr>
+                    <a:xfrm>
+                      <a:off x="0" y="0"/>
+                      <a:ext cx="5333559" cy="3998645"/>
+                    </a:xfrm>
+                    <a:prstGeom prst="rect">
+                      <a:avLst/>
+                    </a:prstGeom>
+                  </pic:spPr>
+                </pic:pic>
+              </a:graphicData>
+            </a:graphic>
+          </wp:inline>
+        </w:drawing>
+      </w:r>
+    </w:p>
+    <w:p>
+      <w:pPr>
+        <w:pStyle w:val="Liststycke"/>
+        <w:rPr>
+          <w:bCs/>
+          <w:lang w:val="en-US"/>
+        </w:rPr>
+      </w:pPr>
+      <w:r>
+        <w:rPr>
+          <w:bCs/>
+          <w:lang w:val="en-US"/>
+        </w:rPr>
+        <w:t xml:space="preserve">For dataset </w:t>
+      </w:r>
+      <w:r>
+        <w:rPr>
+          <w:bCs/>
+          <w:lang w:val="en-US"/>
+        </w:rPr>
+        <w:t>4</w:t>
+      </w:r>
+      <w:r>
+        <w:rPr>
+          <w:bCs/>
+          <w:lang w:val="en-US"/>
+        </w:rPr>
+        <w:t xml:space="preserve"> I used a multi-layer network since the data were not linearly separable. I used </w:t>
+      </w:r>
+      <w:r>
+        <w:rPr>
+          <w:bCs/>
+          <w:lang w:val="en-US"/>
+        </w:rPr>
+        <w:t>4</w:t>
+      </w:r>
+      <w:r>
+        <w:rPr>
+          <w:bCs/>
+          <w:lang w:val="en-US"/>
+        </w:rPr>
+        <w:t xml:space="preserve">0 hidden neurons with </w:t>
+      </w:r>
+      <w:r>
+        <w:rPr>
+          <w:bCs/>
+          <w:lang w:val="en-US"/>
+        </w:rPr>
+        <w:t>1</w:t>
+      </w:r>
+      <w:r>
+        <w:rPr>
+          <w:bCs/>
+          <w:lang w:val="en-US"/>
+        </w:rPr>
+        <w:t xml:space="preserve">0000 iterations and </w:t>
+      </w:r>
+      <w:r>
+        <w:rPr>
+          <w:bCs/>
+          <w:lang w:val="en-US"/>
+        </w:rPr>
+        <w:t>a</w:t>
+      </w:r>
+      <w:r>
+        <w:rPr>
+          <w:bCs/>
+          <w:lang w:val="en-US"/>
+        </w:rPr>
+        <w:t xml:space="preserve"> learning step of 0.</w:t>
+      </w:r>
+      <w:r>
+        <w:rPr>
+          <w:bCs/>
+          <w:lang w:val="en-US"/>
+        </w:rPr>
+        <w:t>0</w:t>
+      </w:r>
+      <w:r>
+        <w:rPr>
+          <w:bCs/>
+          <w:lang w:val="en-US"/>
+        </w:rPr>
+        <w:t>01. The resulting accuracy was 9</w:t>
+      </w:r>
+      <w:r>
+        <w:rPr>
+          <w:bCs/>
+          <w:lang w:val="en-US"/>
+        </w:rPr>
+        <w:t>6</w:t>
+      </w:r>
+      <w:r>
+        <w:rPr>
+          <w:bCs/>
+          <w:lang w:val="en-US"/>
+        </w:rPr>
+        <w:t>%.</w:t>
+      </w:r>
+    </w:p>
+    <w:p>
+      <w:pPr>
+        <w:pStyle w:val="Liststycke"/>
+        <w:rPr>
+          <w:bCs/>
+          <w:lang w:val="en-US"/>
+        </w:rPr>
+      </w:pPr>
+      <w:r>
+        <w:rPr>
+          <w:bCs/>
+          <w:noProof/>
+          <w:lang w:val="en-US"/>
+        </w:rPr>
+        <w:lastRenderedPageBreak/>
+        <w:drawing>
+          <wp:inline distT="0" distB="0" distL="0" distR="0" wp14:anchorId="06008554" wp14:editId="5CB4EEF0">
+            <wp:extent cx="5333559" cy="3998645"/>
+            <wp:effectExtent l="0" t="0" r="635" b="1905"/>
+            <wp:docPr id="25" name="Bildobjekt 25" descr="En bild som visar skärmbild, karta&#10;&#10;Automatiskt genererad beskrivning"/>
+            <wp:cNvGraphicFramePr>
+              <a:graphicFrameLocks xmlns:a="http://schemas.openxmlformats.org/drawingml/2006/main" noChangeAspect="1"/>
+            </wp:cNvGraphicFramePr>
+            <a:graphic xmlns:a="http://schemas.openxmlformats.org/drawingml/2006/main">
+              <a:graphicData uri="http://schemas.openxmlformats.org/drawingml/2006/picture">
+                <pic:pic xmlns:pic="http://schemas.openxmlformats.org/drawingml/2006/picture">
+                  <pic:nvPicPr>
+                    <pic:cNvPr id="25" name="d4error.png"/>
+                    <pic:cNvPicPr/>
+                  </pic:nvPicPr>
+                  <pic:blipFill>
+                    <a:blip r:embed="rId22"/>
+                    <a:stretch>
+                      <a:fillRect/>
+                    </a:stretch>
+                  </pic:blipFill>
+                  <pic:spPr>
+                    <a:xfrm>
+                      <a:off x="0" y="0"/>
+                      <a:ext cx="5333559" cy="3998645"/>
+                    </a:xfrm>
+                    <a:prstGeom prst="rect">
+                      <a:avLst/>
+                    </a:prstGeom>
+                  </pic:spPr>
+                </pic:pic>
+              </a:graphicData>
+            </a:graphic>
+          </wp:inline>
+        </w:drawing>
+      </w:r>
+      <w:r>
+        <w:rPr>
+          <w:bCs/>
+          <w:noProof/>
+          <w:lang w:val="en-US"/>
+        </w:rPr>
+        <w:drawing>
+          <wp:inline distT="0" distB="0" distL="0" distR="0" wp14:anchorId="31AD7C34" wp14:editId="0448DE12">
+            <wp:extent cx="5333559" cy="3998645"/>
+            <wp:effectExtent l="0" t="0" r="635" b="1905"/>
+            <wp:docPr id="26" name="Bildobjekt 26"/>
+            <wp:cNvGraphicFramePr>
+              <a:graphicFrameLocks xmlns:a="http://schemas.openxmlformats.org/drawingml/2006/main" noChangeAspect="1"/>
+            </wp:cNvGraphicFramePr>
+            <a:graphic xmlns:a="http://schemas.openxmlformats.org/drawingml/2006/main">
+              <a:graphicData uri="http://schemas.openxmlformats.org/drawingml/2006/picture">
+                <pic:pic xmlns:pic="http://schemas.openxmlformats.org/drawingml/2006/picture">
+                  <pic:nvPicPr>
+                    <pic:cNvPr id="26" name="d4pred.png"/>
+                    <pic:cNvPicPr/>
+                  </pic:nvPicPr>
+                  <pic:blipFill>
+                    <a:blip r:embed="rId23"/>
+                    <a:stretch>
+                      <a:fillRect/>
+                    </a:stretch>
+                  </pic:blipFill>
+                  <pic:spPr>
+                    <a:xfrm>
+                      <a:off x="0" y="0"/>
+                      <a:ext cx="5333559" cy="3998645"/>
+                    </a:xfrm>
+                    <a:prstGeom prst="rect">
+                      <a:avLst/>
+                    </a:prstGeom>
+                  </pic:spPr>
+                </pic:pic>
+              </a:graphicData>
+            </a:graphic>
+          </wp:inline>
+        </w:drawing>
+      </w:r>
+    </w:p>
+    <w:p>
+      <w:pPr>
+        <w:pStyle w:val="Liststycke"/>
+        <w:rPr>
+          <w:bCs/>
+          <w:lang w:val="en-US"/>
+        </w:rPr>
+      </w:pPr>
+    </w:p>
+    <w:p>
+      <w:pPr>
+        <w:pStyle w:val="Liststycke"/>
+        <w:rPr>
+          <w:bCs/>
+          <w:lang w:val="en-US"/>
+        </w:rPr>
+      </w:pPr>
+    </w:p>
+    <w:p>
+      <w:pPr>
+        <w:pStyle w:val="Liststycke"/>
+        <w:rPr>
+          <w:bCs/>
           <w:lang w:val="en-US"/>
         </w:rPr>
       </w:pPr>
@@ -915,6 +3029,251 @@
       <w:pPr>
         <w:ind w:left="360"/>
         <w:rPr>
+          <w:bCs/>
+          <w:lang w:val="en-US"/>
+        </w:rPr>
+      </w:pPr>
+      <w:r>
+        <w:rPr>
+          <w:bCs/>
+          <w:lang w:val="en-US"/>
+        </w:rPr>
+        <w:lastRenderedPageBreak/>
+        <w:t xml:space="preserve">For this example, I divided the data into 100 samples. The model is trained using </w:t>
+      </w:r>
+      <w:r>
+        <w:rPr>
+          <w:bCs/>
+          <w:lang w:val="en-US"/>
+        </w:rPr>
+        <w:t>one</w:t>
+      </w:r>
+      <w:r>
+        <w:rPr>
+          <w:bCs/>
+          <w:lang w:val="en-US"/>
+        </w:rPr>
+        <w:t xml:space="preserve"> of these samples. The remaining 99 samples were used to test the model.</w:t>
+      </w:r>
+      <w:r>
+        <w:rPr>
+          <w:bCs/>
+          <w:lang w:val="en-US"/>
+        </w:rPr>
+        <w:t xml:space="preserve"> This </w:t>
+      </w:r>
+      <w:r>
+        <w:rPr>
+          <w:bCs/>
+          <w:lang w:val="en-US"/>
+        </w:rPr>
+        <w:t>led to</w:t>
+      </w:r>
+      <w:r>
+        <w:rPr>
+          <w:bCs/>
+          <w:lang w:val="en-US"/>
+        </w:rPr>
+        <w:t xml:space="preserve"> every sample containing 17 data points. Therefore, the model heavily depends on these 17 points in the training phase.</w:t>
+      </w:r>
+      <w:r>
+        <w:rPr>
+          <w:bCs/>
+          <w:lang w:val="en-US"/>
+        </w:rPr>
+        <w:t xml:space="preserve"> </w:t>
+      </w:r>
+      <w:r>
+        <w:rPr>
+          <w:bCs/>
+          <w:lang w:val="en-US"/>
+        </w:rPr>
+        <w:t xml:space="preserve">If we look at the result from question 8, we can see that the data have two dense clusters in the top corners. </w:t>
+      </w:r>
+      <w:r>
+        <w:rPr>
+          <w:bCs/>
+          <w:lang w:val="en-US"/>
+        </w:rPr>
+        <w:t>From this we can draw the conclusion that it will be more likely to choose training data points which lies within these clusters. It is less likely to choose data points from the less</w:t>
+      </w:r>
+      <w:r>
+        <w:rPr>
+          <w:bCs/>
+          <w:lang w:val="en-US"/>
+        </w:rPr>
+        <w:t xml:space="preserve"> dense</w:t>
+      </w:r>
+      <w:r>
+        <w:rPr>
+          <w:bCs/>
+          <w:lang w:val="en-US"/>
+        </w:rPr>
+        <w:t xml:space="preserve"> areas, such as the circle class rightmost edge.</w:t>
+      </w:r>
+      <w:r>
+        <w:rPr>
+          <w:bCs/>
+          <w:lang w:val="en-US"/>
+        </w:rPr>
+        <w:t xml:space="preserve"> By using more training data this probability increases and makes the model more general. </w:t>
+      </w:r>
+      <w:r>
+        <w:rPr>
+          <w:bCs/>
+          <w:lang w:val="en-US"/>
+        </w:rPr>
+        <w:t>I used the same parameters as the result in question 8 for dataset 3 (20 hidden neurons, 10000 iterations and a step size of 0.01).</w:t>
+      </w:r>
+      <w:r>
+        <w:rPr>
+          <w:bCs/>
+          <w:lang w:val="en-US"/>
+        </w:rPr>
+        <w:t xml:space="preserve"> The result is shown below:</w:t>
+      </w:r>
+    </w:p>
+    <w:p>
+      <w:pPr>
+        <w:ind w:left="360"/>
+        <w:rPr>
+          <w:bCs/>
+          <w:lang w:val="en-US"/>
+        </w:rPr>
+      </w:pPr>
+      <w:r>
+        <w:rPr>
+          <w:bCs/>
+          <w:noProof/>
+          <w:lang w:val="en-US"/>
+        </w:rPr>
+        <w:lastRenderedPageBreak/>
+        <w:drawing>
+          <wp:inline distT="0" distB="0" distL="0" distR="0" wp14:anchorId="16A21226" wp14:editId="75447BF4">
+            <wp:extent cx="5333559" cy="3998645"/>
+            <wp:effectExtent l="0" t="0" r="635" b="1905"/>
+            <wp:docPr id="33" name="Bildobjekt 33"/>
+            <wp:cNvGraphicFramePr>
+              <a:graphicFrameLocks xmlns:a="http://schemas.openxmlformats.org/drawingml/2006/main" noChangeAspect="1"/>
+            </wp:cNvGraphicFramePr>
+            <a:graphic xmlns:a="http://schemas.openxmlformats.org/drawingml/2006/main">
+              <a:graphicData uri="http://schemas.openxmlformats.org/drawingml/2006/picture">
+                <pic:pic xmlns:pic="http://schemas.openxmlformats.org/drawingml/2006/picture">
+                  <pic:nvPicPr>
+                    <pic:cNvPr id="33" name="d3genErr.png"/>
+                    <pic:cNvPicPr/>
+                  </pic:nvPicPr>
+                  <pic:blipFill>
+                    <a:blip r:embed="rId24"/>
+                    <a:stretch>
+                      <a:fillRect/>
+                    </a:stretch>
+                  </pic:blipFill>
+                  <pic:spPr>
+                    <a:xfrm>
+                      <a:off x="0" y="0"/>
+                      <a:ext cx="5333559" cy="3998645"/>
+                    </a:xfrm>
+                    <a:prstGeom prst="rect">
+                      <a:avLst/>
+                    </a:prstGeom>
+                  </pic:spPr>
+                </pic:pic>
+              </a:graphicData>
+            </a:graphic>
+          </wp:inline>
+        </w:drawing>
+      </w:r>
+      <w:r>
+        <w:rPr>
+          <w:bCs/>
+          <w:noProof/>
+          <w:lang w:val="en-US"/>
+        </w:rPr>
+        <w:drawing>
+          <wp:inline distT="0" distB="0" distL="0" distR="0" wp14:anchorId="2D90DDBB" wp14:editId="5F543880">
+            <wp:extent cx="5333559" cy="3998645"/>
+            <wp:effectExtent l="0" t="0" r="635" b="1905"/>
+            <wp:docPr id="34" name="Bildobjekt 34" descr="En bild som visar text&#10;&#10;Automatiskt genererad beskrivning"/>
+            <wp:cNvGraphicFramePr>
+              <a:graphicFrameLocks xmlns:a="http://schemas.openxmlformats.org/drawingml/2006/main" noChangeAspect="1"/>
+            </wp:cNvGraphicFramePr>
+            <a:graphic xmlns:a="http://schemas.openxmlformats.org/drawingml/2006/main">
+              <a:graphicData uri="http://schemas.openxmlformats.org/drawingml/2006/picture">
+                <pic:pic xmlns:pic="http://schemas.openxmlformats.org/drawingml/2006/picture">
+                  <pic:nvPicPr>
+                    <pic:cNvPr id="34" name="d3genTest.png"/>
+                    <pic:cNvPicPr/>
+                  </pic:nvPicPr>
+                  <pic:blipFill>
+                    <a:blip r:embed="rId25"/>
+                    <a:stretch>
+                      <a:fillRect/>
+                    </a:stretch>
+                  </pic:blipFill>
+                  <pic:spPr>
+                    <a:xfrm>
+                      <a:off x="0" y="0"/>
+                      <a:ext cx="5333559" cy="3998645"/>
+                    </a:xfrm>
+                    <a:prstGeom prst="rect">
+                      <a:avLst/>
+                    </a:prstGeom>
+                  </pic:spPr>
+                </pic:pic>
+              </a:graphicData>
+            </a:graphic>
+          </wp:inline>
+        </w:drawing>
+      </w:r>
+      <w:r>
+        <w:rPr>
+          <w:bCs/>
+          <w:noProof/>
+          <w:lang w:val="en-US"/>
+        </w:rPr>
+        <w:lastRenderedPageBreak/>
+        <w:drawing>
+          <wp:inline distT="0" distB="0" distL="0" distR="0" wp14:anchorId="5A64D7EE" wp14:editId="0988EAAA">
+            <wp:extent cx="5333559" cy="3998645"/>
+            <wp:effectExtent l="0" t="0" r="635" b="1905"/>
+            <wp:docPr id="35" name="Bildobjekt 35" descr="En bild som visar text&#10;&#10;Automatiskt genererad beskrivning"/>
+            <wp:cNvGraphicFramePr>
+              <a:graphicFrameLocks xmlns:a="http://schemas.openxmlformats.org/drawingml/2006/main" noChangeAspect="1"/>
+            </wp:cNvGraphicFramePr>
+            <a:graphic xmlns:a="http://schemas.openxmlformats.org/drawingml/2006/main">
+              <a:graphicData uri="http://schemas.openxmlformats.org/drawingml/2006/picture">
+                <pic:pic xmlns:pic="http://schemas.openxmlformats.org/drawingml/2006/picture">
+                  <pic:nvPicPr>
+                    <pic:cNvPr id="35" name="d3genTrain.png"/>
+                    <pic:cNvPicPr/>
+                  </pic:nvPicPr>
+                  <pic:blipFill>
+                    <a:blip r:embed="rId26"/>
+                    <a:stretch>
+                      <a:fillRect/>
+                    </a:stretch>
+                  </pic:blipFill>
+                  <pic:spPr>
+                    <a:xfrm>
+                      <a:off x="0" y="0"/>
+                      <a:ext cx="5333559" cy="3998645"/>
+                    </a:xfrm>
+                    <a:prstGeom prst="rect">
+                      <a:avLst/>
+                    </a:prstGeom>
+                  </pic:spPr>
+                </pic:pic>
+              </a:graphicData>
+            </a:graphic>
+          </wp:inline>
+        </w:drawing>
+      </w:r>
+    </w:p>
+    <w:p>
+      <w:pPr>
+        <w:ind w:left="360"/>
+        <w:rPr>
           <w:b/>
           <w:lang w:val="en-US"/>
         </w:rPr>
@@ -1021,6 +3380,24 @@
         </w:rPr>
         <w:t>processing, algorithm-wise etc.</w:t>
       </w:r>
+    </w:p>
+    <w:p>
+      <w:pPr>
+        <w:pStyle w:val="Liststycke"/>
+        <w:rPr>
+          <w:bCs/>
+          <w:lang w:val="en-US"/>
+        </w:rPr>
+      </w:pPr>
+      <w:r>
+        <w:rPr>
+          <w:bCs/>
+          <w:lang w:val="en-US"/>
+        </w:rPr>
+        <w:t>Momentum to the error func.</w:t>
+      </w:r>
+      <w:bookmarkStart w:id="0" w:name="_GoBack"/>
+      <w:bookmarkEnd w:id="0"/>
     </w:p>
     <w:p>
       <w:pPr>
@@ -1404,6 +3781,7 @@
     <w:lsdException w:name="HTML Sample" w:semiHidden="1" w:unhideWhenUsed="1"/>
     <w:lsdException w:name="HTML Typewriter" w:semiHidden="1" w:unhideWhenUsed="1"/>
     <w:lsdException w:name="HTML Variable" w:semiHidden="1" w:unhideWhenUsed="1"/>
+    <w:lsdException w:name="Normal Table" w:semiHidden="1" w:unhideWhenUsed="1"/>
     <w:lsdException w:name="annotation subject" w:semiHidden="1" w:unhideWhenUsed="1"/>
     <w:lsdException w:name="No List" w:semiHidden="1" w:unhideWhenUsed="1"/>
     <w:lsdException w:name="Outline List 1" w:semiHidden="1" w:unhideWhenUsed="1"/>
@@ -1446,8 +3824,11 @@
     <w:lsdException w:name="Table Contemporary" w:semiHidden="1" w:unhideWhenUsed="1"/>
     <w:lsdException w:name="Table Elegant" w:semiHidden="1" w:unhideWhenUsed="1"/>
     <w:lsdException w:name="Table Professional" w:semiHidden="1" w:unhideWhenUsed="1"/>
+    <w:lsdException w:name="Table Subtle 1" w:semiHidden="1" w:unhideWhenUsed="1"/>
     <w:lsdException w:name="Table Subtle 2" w:semiHidden="1" w:unhideWhenUsed="1"/>
     <w:lsdException w:name="Table Web 1" w:semiHidden="1" w:unhideWhenUsed="1"/>
+    <w:lsdException w:name="Table Web 2" w:semiHidden="1" w:unhideWhenUsed="1"/>
+    <w:lsdException w:name="Table Web 3" w:semiHidden="1" w:unhideWhenUsed="1"/>
     <w:lsdException w:name="Balloon Text" w:semiHidden="1" w:unhideWhenUsed="1"/>
     <w:lsdException w:name="Table Grid" w:uiPriority="59"/>
     <w:lsdException w:name="Table Theme" w:semiHidden="1" w:unhideWhenUsed="1"/>
@@ -1810,6 +4191,16 @@
       <w:u w:val="single"/>
     </w:rPr>
   </w:style>
+  <w:style w:type="character" w:styleId="Platshllartext">
+    <w:name w:val="Placeholder Text"/>
+    <w:basedOn w:val="Standardstycketeckensnitt"/>
+    <w:uiPriority w:val="99"/>
+    <w:semiHidden/>
+    <w:rsid w:val="00C717EB"/>
+    <w:rPr>
+      <w:color w:val="808080"/>
+    </w:rPr>
+  </w:style>
 </w:styles>
 </file>
 

</xml_diff>